<commit_message>
Update intro en website
</commit_message>
<xml_diff>
--- a/static/Course_Modularization/Markov models/Markov Sick-Sicker/exercise worksheets/markov_sick-sicker_PSA_exercise.docx
+++ b/static/Course_Modularization/Markov models/Markov Sick-Sicker/exercise worksheets/markov_sick-sicker_PSA_exercise.docx
@@ -275,7 +275,7 @@
       <w:r>
         <w:t xml:space="preserve"> </w:t>
       </w:r>
-      <w:hyperlink r:id="rId20">
+      <w:hyperlink r:id="rId21">
         <w:r>
           <w:rPr>
             <w:rStyle w:val="Hyperlink"/>
@@ -309,7 +309,7 @@
       <w:r>
         <w:t xml:space="preserve"> </w:t>
       </w:r>
-      <w:hyperlink r:id="rId21">
+      <w:hyperlink r:id="rId22">
         <w:r>
           <w:rPr>
             <w:rStyle w:val="Hyperlink"/>
@@ -343,7 +343,7 @@
       <w:r>
         <w:t xml:space="preserve"> </w:t>
       </w:r>
-      <w:hyperlink r:id="rId22">
+      <w:hyperlink r:id="rId23">
         <w:r>
           <w:rPr>
             <w:rStyle w:val="Hyperlink"/>
@@ -377,7 +377,7 @@
       <w:r>
         <w:t xml:space="preserve"> </w:t>
       </w:r>
-      <w:hyperlink r:id="rId23">
+      <w:hyperlink r:id="rId24">
         <w:r>
           <w:rPr>
             <w:rStyle w:val="Hyperlink"/>
@@ -428,11 +428,11 @@
       <w:pPr>
         <w:pStyle w:val="Heading1"/>
       </w:pPr>
-      <w:bookmarkStart w:id="24" w:name="X1ebb5234d27bbadc104d52bc0c9125a4ee81f60"/>
+      <w:bookmarkStart w:id="25" w:name="exercise-i-construct-a-markov-model-of-the-sick-sicker-disease"/>
+      <w:bookmarkEnd w:id="25"/>
       <w:r>
         <w:t xml:space="preserve">Exercise I: Construct a Markov Model of the Sick-Sicker Disease</w:t>
       </w:r>
-      <w:bookmarkEnd w:id="24"/>
     </w:p>
     <w:p>
       <w:pPr>
@@ -447,12 +447,12 @@
         <w:pStyle w:val="BodyText"/>
       </w:pPr>
       <w:r>
-        <w:t xml:space="preserve">To model this disease, we will rely on a state-transition cohort model, called the Sick-Sicker model, first described by Enns et al. The Sick-Sicker model consists of four health states: Healthy (H), two disease states, Sick (S1) and Sicker (S2), and Dead (D) (Figure 1). All individuals start in the Healthy state. Over time, healthy individuals may develop the disease and can progress to S1. Individuals in S1 can recover (return to state H), progress further to S2 or die. Individuals in S2 cannot recover (i.e. cannot transition to either S1 or H). Individuals in H have a baseline probability of death; individuals in S1 and S2 experience increased mortality compared to those in the H state, given in terms of hazard ratios. These ratios are used to calculate the probabilities of dying when in S1 and S2.</w:t>
-      </w:r>
-    </w:p>
-    <w:p>
-      <w:pPr>
-        <w:pStyle w:val="CaptionedFigure"/>
+        <w:t xml:space="preserve">To model this disease, we will rely on a state-transition cohort model, called the Sick-Sicker model, first described by Enns et al. The Sick-Sicker model consists of four health states: Healthy (H), two disease states, Sick (S1) and Sicker (S2), and Dead (D) (Figure 1). All individuals start in the Healthy state. Over time, healthy individuals may develop the disease and can progress to S1. Individuals in S1 can recover (return to state H), progress further to S2 or die. Individuals in S2 cannot recover (i.e. cannot transition to either S1 or H). Individuals in H have a baseline probability of death; individuals in S1 and S2 experience increased mortality compared to those in the H state, given in terms of hazard ratios. These ratios are used to calculate the probabilities of dying when in S1 and S2.</w:t>
+      </w:r>
+    </w:p>
+    <w:p>
+      <w:pPr>
+        <w:pStyle w:val="FigureWithCaption"/>
       </w:pPr>
       <w:r>
         <w:drawing>
@@ -464,13 +464,13 @@
               <a:graphicData uri="http://schemas.openxmlformats.org/drawingml/2006/picture">
                 <pic:pic>
                   <pic:nvPicPr>
-                    <pic:cNvPr descr="C:/Users/Alan%20Yang/Desktop/GitHub%20local/Course-Modularization/static/Course_Modularization/Markov%20models/Markov%20Sick-Sicker/figures/sick_sicker_diagram.png" id="0" name="Picture"/>
+                    <pic:cNvPr descr="/Users/elinekrijkamp/Documents/GitHub/Course-Modularization/static/Course_Modularization/Markov%20models/Markov%20Sick-Sicker/figures/sick_sicker_diagram.png" id="0" name="Picture"/>
                     <pic:cNvPicPr>
                       <a:picLocks noChangeArrowheads="1" noChangeAspect="1"/>
                     </pic:cNvPicPr>
                   </pic:nvPicPr>
                   <pic:blipFill>
-                    <a:blip r:embed="rId25"/>
+                    <a:blip r:embed="rId26"/>
                     <a:stretch>
                       <a:fillRect/>
                     </a:stretch>
@@ -509,11 +509,11 @@
       <w:pPr>
         <w:pStyle w:val="Heading2"/>
       </w:pPr>
-      <w:bookmarkStart w:id="26" w:name="tasks"/>
+      <w:bookmarkStart w:id="27" w:name="tasks"/>
+      <w:bookmarkEnd w:id="27"/>
       <w:r>
         <w:t xml:space="preserve">Tasks</w:t>
       </w:r>
-      <w:bookmarkEnd w:id="26"/>
     </w:p>
     <w:p>
       <w:pPr>
@@ -587,14 +587,14 @@
     </w:p>
     <w:tbl>
       <w:tblPr>
-        <w:tblStyle w:val="Table"/>
-        <w:tblW w:type="pct" w:w="5000.0"/>
+        <w:tblStyle w:val="TableNormal"/>
+        <w:tblW w:type="pct" w:w="4652.777777777777"/>
         <w:tblLook w:firstRow="1"/>
       </w:tblPr>
       <w:tblGrid>
-        <w:gridCol w:w="4455"/>
-        <w:gridCol w:w="1608"/>
-        <w:gridCol w:w="1856"/>
+        <w:gridCol w:w="4069"/>
+        <w:gridCol w:w="1540"/>
+        <w:gridCol w:w="1760"/>
       </w:tblGrid>
       <w:tr>
         <w:trPr>
@@ -712,7 +712,11 @@
           </w:p>
         </w:tc>
         <w:tc>
-          <w:p/>
+          <w:p>
+            <w:pPr>
+              <w:pStyle w:val="Compact"/>
+            </w:pPr>
+          </w:p>
         </w:tc>
         <w:tc>
           <w:p>
@@ -815,10 +819,18 @@
           </w:p>
         </w:tc>
         <w:tc>
-          <w:p/>
-        </w:tc>
-        <w:tc>
-          <w:p/>
+          <w:p>
+            <w:pPr>
+              <w:pStyle w:val="Compact"/>
+            </w:pPr>
+          </w:p>
+        </w:tc>
+        <w:tc>
+          <w:p>
+            <w:pPr>
+              <w:pStyle w:val="Compact"/>
+            </w:pPr>
+          </w:p>
         </w:tc>
       </w:tr>
       <w:tr>
@@ -948,10 +960,18 @@
           </w:p>
         </w:tc>
         <w:tc>
-          <w:p/>
-        </w:tc>
-        <w:tc>
-          <w:p/>
+          <w:p>
+            <w:pPr>
+              <w:pStyle w:val="Compact"/>
+            </w:pPr>
+          </w:p>
+        </w:tc>
+        <w:tc>
+          <w:p>
+            <w:pPr>
+              <w:pStyle w:val="Compact"/>
+            </w:pPr>
+          </w:p>
         </w:tc>
       </w:tr>
       <w:tr>
@@ -1081,10 +1101,18 @@
           </w:p>
         </w:tc>
         <w:tc>
-          <w:p/>
-        </w:tc>
-        <w:tc>
-          <w:p/>
+          <w:p>
+            <w:pPr>
+              <w:pStyle w:val="Compact"/>
+            </w:pPr>
+          </w:p>
+        </w:tc>
+        <w:tc>
+          <w:p>
+            <w:pPr>
+              <w:pStyle w:val="Compact"/>
+            </w:pPr>
+          </w:p>
         </w:tc>
       </w:tr>
       <w:tr>
@@ -1290,10 +1318,18 @@
           </w:p>
         </w:tc>
         <w:tc>
-          <w:p/>
-        </w:tc>
-        <w:tc>
-          <w:p/>
+          <w:p>
+            <w:pPr>
+              <w:pStyle w:val="Compact"/>
+            </w:pPr>
+          </w:p>
+        </w:tc>
+        <w:tc>
+          <w:p>
+            <w:pPr>
+              <w:pStyle w:val="Compact"/>
+            </w:pPr>
+          </w:p>
         </w:tc>
       </w:tr>
       <w:tr>
@@ -1461,10 +1497,18 @@
           </w:p>
         </w:tc>
         <w:tc>
-          <w:p/>
-        </w:tc>
-        <w:tc>
-          <w:p/>
+          <w:p>
+            <w:pPr>
+              <w:pStyle w:val="Compact"/>
+            </w:pPr>
+          </w:p>
+        </w:tc>
+        <w:tc>
+          <w:p>
+            <w:pPr>
+              <w:pStyle w:val="Compact"/>
+            </w:pPr>
+          </w:p>
         </w:tc>
       </w:tr>
       <w:tr>
@@ -1618,11 +1662,11 @@
       <w:pPr>
         <w:pStyle w:val="Heading1"/>
       </w:pPr>
-      <w:bookmarkStart w:id="27" w:name="X56a6ad6964c846f3bd6130df67a6208c26393a6"/>
+      <w:bookmarkStart w:id="28" w:name="exercise-ii-probabilistic-sensitivity-analysis-of-the-sick-sicker-markov-model"/>
+      <w:bookmarkEnd w:id="28"/>
       <w:r>
         <w:t xml:space="preserve">Exercise II: Probabilistic sensitivity analysis of the Sick-Sicker Markov model</w:t>
       </w:r>
-      <w:bookmarkEnd w:id="27"/>
     </w:p>
     <w:p>
       <w:pPr>
@@ -1657,14 +1701,14 @@
     </w:p>
     <w:tbl>
       <w:tblPr>
-        <w:tblStyle w:val="Table"/>
+        <w:tblStyle w:val="TableNormal"/>
         <w:tblW w:type="pct" w:w="5000.0"/>
         <w:tblLook w:firstRow="1"/>
       </w:tblPr>
       <w:tblGrid>
-        <w:gridCol w:w="2795"/>
-        <w:gridCol w:w="1475"/>
-        <w:gridCol w:w="3649"/>
+        <w:gridCol w:w="2790"/>
+        <w:gridCol w:w="1508"/>
+        <w:gridCol w:w="3620"/>
       </w:tblGrid>
       <w:tr>
         <w:trPr>
@@ -1782,10 +1826,18 @@
           </w:p>
         </w:tc>
         <w:tc>
-          <w:p/>
-        </w:tc>
-        <w:tc>
-          <w:p/>
+          <w:p>
+            <w:pPr>
+              <w:pStyle w:val="Compact"/>
+            </w:pPr>
+          </w:p>
+        </w:tc>
+        <w:tc>
+          <w:p>
+            <w:pPr>
+              <w:pStyle w:val="Compact"/>
+            </w:pPr>
+          </w:p>
         </w:tc>
       </w:tr>
       <w:tr>
@@ -1975,10 +2027,18 @@
           </w:p>
         </w:tc>
         <w:tc>
-          <w:p/>
-        </w:tc>
-        <w:tc>
-          <w:p/>
+          <w:p>
+            <w:pPr>
+              <w:pStyle w:val="Compact"/>
+            </w:pPr>
+          </w:p>
+        </w:tc>
+        <w:tc>
+          <w:p>
+            <w:pPr>
+              <w:pStyle w:val="Compact"/>
+            </w:pPr>
+          </w:p>
         </w:tc>
       </w:tr>
       <w:tr>
@@ -2198,10 +2258,18 @@
           </w:p>
         </w:tc>
         <w:tc>
-          <w:p/>
-        </w:tc>
-        <w:tc>
-          <w:p/>
+          <w:p>
+            <w:pPr>
+              <w:pStyle w:val="Compact"/>
+            </w:pPr>
+          </w:p>
+        </w:tc>
+        <w:tc>
+          <w:p>
+            <w:pPr>
+              <w:pStyle w:val="Compact"/>
+            </w:pPr>
+          </w:p>
         </w:tc>
       </w:tr>
       <w:tr>
@@ -2357,10 +2425,18 @@
           </w:p>
         </w:tc>
         <w:tc>
-          <w:p/>
-        </w:tc>
-        <w:tc>
-          <w:p/>
+          <w:p>
+            <w:pPr>
+              <w:pStyle w:val="Compact"/>
+            </w:pPr>
+          </w:p>
+        </w:tc>
+        <w:tc>
+          <w:p>
+            <w:pPr>
+              <w:pStyle w:val="Compact"/>
+            </w:pPr>
+          </w:p>
         </w:tc>
       </w:tr>
       <w:tr>
@@ -2550,10 +2626,18 @@
           </w:p>
         </w:tc>
         <w:tc>
-          <w:p/>
-        </w:tc>
-        <w:tc>
-          <w:p/>
+          <w:p>
+            <w:pPr>
+              <w:pStyle w:val="Compact"/>
+            </w:pPr>
+          </w:p>
+        </w:tc>
+        <w:tc>
+          <w:p>
+            <w:pPr>
+              <w:pStyle w:val="Compact"/>
+            </w:pPr>
+          </w:p>
         </w:tc>
       </w:tr>
       <w:tr>
@@ -2619,11 +2703,11 @@
       <w:pPr>
         <w:pStyle w:val="Heading2"/>
       </w:pPr>
-      <w:bookmarkStart w:id="28" w:name="tasks-1"/>
+      <w:bookmarkStart w:id="29" w:name="tasks-1"/>
+      <w:bookmarkEnd w:id="29"/>
       <w:r>
         <w:t xml:space="preserve">Tasks</w:t>
       </w:r>
-      <w:bookmarkEnd w:id="28"/>
     </w:p>
     <w:p>
       <w:pPr>
@@ -2657,22 +2741,7 @@
         <w:t xml:space="preserve"> </w:t>
       </w:r>
       <w:r>
-        <w:t xml:space="preserve">function of the Sick-Sicker Markov model in the file</w:t>
-      </w:r>
-      <w:r>
-        <w:t xml:space="preserve"> </w:t>
-      </w:r>
-      <w:r>
-        <w:t xml:space="preserve">“</w:t>
-      </w:r>
-      <w:r>
-        <w:t xml:space="preserve">Functions_markov_sick-sicker.R</w:t>
-      </w:r>
-      <w:r>
-        <w:t xml:space="preserve">”</w:t>
-      </w:r>
-      <w:r>
-        <w:t xml:space="preserve">.</w:t>
+        <w:t xml:space="preserve">function of the Sick-Sicker Markov model in the file “Functions_markov_sick-sicker.R”.</w:t>
       </w:r>
     </w:p>
     <w:p>
@@ -2709,25 +2778,7 @@
         </w:numPr>
       </w:pPr>
       <w:r>
-        <w:t xml:space="preserve">Open the file</w:t>
-      </w:r>
-      <w:r>
-        <w:t xml:space="preserve"> </w:t>
-      </w:r>
-      <w:r>
-        <w:t xml:space="preserve">“</w:t>
-      </w:r>
-      <w:r>
-        <w:t xml:space="preserve">markov_sick-sicker_SA_template.R</w:t>
-      </w:r>
-      <w:r>
-        <w:t xml:space="preserve">”</w:t>
-      </w:r>
-      <w:r>
-        <w:t xml:space="preserve"> </w:t>
-      </w:r>
-      <w:r>
-        <w:t xml:space="preserve">and conduct a probabilistic Cost-Effectiveness analysis of treatment vs no-treatment.</w:t>
+        <w:t xml:space="preserve">Open the file “markov_sick-sicker_SA_template.R” and conduct a probabilistic Cost-Effectiveness analysis of treatment vs no-treatment.</w:t>
       </w:r>
     </w:p>
     <w:p>
@@ -2827,10 +2878,6 @@
 </w:document>
 </file>
 
-<file path=word/comments.xml><?xml version="1.0" encoding="utf-8"?>
-<w:comments xmlns:w="http://schemas.openxmlformats.org/wordprocessingml/2006/main" xmlns:m="http://schemas.openxmlformats.org/officeDocument/2006/math" xmlns:r="http://schemas.openxmlformats.org/officeDocument/2006/relationships" xmlns:o="urn:schemas-microsoft-com:office:office" xmlns:v="urn:schemas-microsoft-com:vml" xmlns:w10="urn:schemas-microsoft-com:office:word" xmlns:a="http://schemas.openxmlformats.org/drawingml/2006/main" xmlns:pic="http://schemas.openxmlformats.org/drawingml/2006/picture" xmlns:wp="http://schemas.openxmlformats.org/drawingml/2006/wordprocessingDrawing"/>
-</file>
-
 <file path=word/footnotes.xml><?xml version="1.0" encoding="utf-8"?>
 <w:footnotes xmlns:w="http://schemas.openxmlformats.org/wordprocessingml/2006/main" xmlns:m="http://schemas.openxmlformats.org/officeDocument/2006/math" xmlns:r="http://schemas.openxmlformats.org/officeDocument/2006/relationships" xmlns:o="urn:schemas-microsoft-com:office:office" xmlns:v="urn:schemas-microsoft-com:vml" xmlns:w10="urn:schemas-microsoft-com:office:word" xmlns:a="http://schemas.openxmlformats.org/drawingml/2006/main" xmlns:pic="http://schemas.openxmlformats.org/drawingml/2006/picture" xmlns:wp="http://schemas.openxmlformats.org/drawingml/2006/wordprocessingDrawing">
   <w:footnote w:type="continuationSeparator" w:id="0">
@@ -2852,8 +2899,8 @@
 
 <file path=word/numbering.xml><?xml version="1.0" encoding="utf-8"?>
 <w:numbering xmlns:w="http://schemas.openxmlformats.org/wordprocessingml/2006/main">
-  <w:abstractNum w:abstractNumId="990">
-    <w:nsid w:val="2c1ae401"/>
+  <w:abstractNum w:abstractNumId="0">
+    <w:nsid w:val="e17f69ba"/>
     <w:multiLevelType w:val="multilevel"/>
     <w:lvl w:ilvl="0">
       <w:numFmt w:val="bullet"/>
@@ -2932,31 +2979,90 @@
         <w:ind w:left="4800" w:hanging="480"/>
       </w:pPr>
     </w:lvl>
-    <w:lvl w:ilvl="7">
+  </w:abstractNum>
+  <w:abstractNum w:abstractNumId="990">
+    <w:nsid w:val="4c8cb74e"/>
+    <w:multiLevelType w:val="multilevel"/>
+    <w:lvl w:ilvl="0">
       <w:numFmt w:val="bullet"/>
       <w:lvlText w:val=" "/>
       <w:lvlJc w:val="left"/>
       <w:pPr>
         <w:tabs>
-          <w:tab w:val="num" w:pos="5040"/>
+          <w:tab w:val="num" w:pos="0"/>
         </w:tabs>
-        <w:ind w:left="5520" w:hanging="480"/>
+        <w:ind w:left="480" w:hanging="480"/>
       </w:pPr>
     </w:lvl>
-    <w:lvl w:ilvl="8">
+    <w:lvl w:ilvl="1">
       <w:numFmt w:val="bullet"/>
       <w:lvlText w:val=" "/>
       <w:lvlJc w:val="left"/>
       <w:pPr>
         <w:tabs>
-          <w:tab w:val="num" w:pos="5760"/>
+          <w:tab w:val="num" w:pos="720"/>
         </w:tabs>
-        <w:ind w:left="6240" w:hanging="480"/>
+        <w:ind w:left="1200" w:hanging="480"/>
+      </w:pPr>
+    </w:lvl>
+    <w:lvl w:ilvl="2">
+      <w:numFmt w:val="bullet"/>
+      <w:lvlText w:val=" "/>
+      <w:lvlJc w:val="left"/>
+      <w:pPr>
+        <w:tabs>
+          <w:tab w:val="num" w:pos="1440"/>
+        </w:tabs>
+        <w:ind w:left="1920" w:hanging="480"/>
+      </w:pPr>
+    </w:lvl>
+    <w:lvl w:ilvl="3">
+      <w:numFmt w:val="bullet"/>
+      <w:lvlText w:val=" "/>
+      <w:lvlJc w:val="left"/>
+      <w:pPr>
+        <w:tabs>
+          <w:tab w:val="num" w:pos="2160"/>
+        </w:tabs>
+        <w:ind w:left="2640" w:hanging="480"/>
+      </w:pPr>
+    </w:lvl>
+    <w:lvl w:ilvl="4">
+      <w:numFmt w:val="bullet"/>
+      <w:lvlText w:val=" "/>
+      <w:lvlJc w:val="left"/>
+      <w:pPr>
+        <w:tabs>
+          <w:tab w:val="num" w:pos="2880"/>
+        </w:tabs>
+        <w:ind w:left="3360" w:hanging="480"/>
+      </w:pPr>
+    </w:lvl>
+    <w:lvl w:ilvl="5">
+      <w:numFmt w:val="bullet"/>
+      <w:lvlText w:val=" "/>
+      <w:lvlJc w:val="left"/>
+      <w:pPr>
+        <w:tabs>
+          <w:tab w:val="num" w:pos="3600"/>
+        </w:tabs>
+        <w:ind w:left="4080" w:hanging="480"/>
+      </w:pPr>
+    </w:lvl>
+    <w:lvl w:ilvl="6">
+      <w:numFmt w:val="bullet"/>
+      <w:lvlText w:val=" "/>
+      <w:lvlJc w:val="left"/>
+      <w:pPr>
+        <w:tabs>
+          <w:tab w:val="num" w:pos="4320"/>
+        </w:tabs>
+        <w:ind w:left="4800" w:hanging="480"/>
       </w:pPr>
     </w:lvl>
   </w:abstractNum>
   <w:abstractNum w:abstractNumId="99411">
-    <w:nsid w:val="ea454b4c"/>
+    <w:nsid w:val="702ce09b"/>
     <w:multiLevelType w:val="multilevel"/>
     <w:lvl w:ilvl="0">
       <w:start w:val="1"/>
@@ -3042,33 +3148,9 @@
         <w:ind w:left="4800" w:hanging="480"/>
       </w:pPr>
     </w:lvl>
-    <w:lvl w:ilvl="7">
-      <w:start w:val="1"/>
-      <w:numFmt w:val="decimal"/>
-      <w:lvlText w:val="%8."/>
-      <w:lvlJc w:val="left"/>
-      <w:pPr>
-        <w:tabs>
-          <w:tab w:val="num" w:pos="5040"/>
-        </w:tabs>
-        <w:ind w:left="5520" w:hanging="480"/>
-      </w:pPr>
-    </w:lvl>
-    <w:lvl w:ilvl="8">
-      <w:start w:val="1"/>
-      <w:numFmt w:val="decimal"/>
-      <w:lvlText w:val="%9."/>
-      <w:lvlJc w:val="left"/>
-      <w:pPr>
-        <w:tabs>
-          <w:tab w:val="num" w:pos="5760"/>
-        </w:tabs>
-        <w:ind w:left="6240" w:hanging="480"/>
-      </w:pPr>
-    </w:lvl>
   </w:abstractNum>
   <w:abstractNum w:abstractNumId="991">
-    <w:nsid w:val="71315dca"/>
+    <w:nsid w:val="90c9a642"/>
     <w:multiLevelType w:val="multilevel"/>
     <w:lvl w:ilvl="0">
       <w:numFmt w:val="bullet"/>
@@ -3147,31 +3229,9 @@
         <w:ind w:left="4800" w:hanging="480"/>
       </w:pPr>
     </w:lvl>
-    <w:lvl w:ilvl="7">
-      <w:numFmt w:val="bullet"/>
-      <w:lvlText w:val="–"/>
-      <w:lvlJc w:val="left"/>
-      <w:pPr>
-        <w:tabs>
-          <w:tab w:val="num" w:pos="5040"/>
-        </w:tabs>
-        <w:ind w:left="5520" w:hanging="480"/>
-      </w:pPr>
-    </w:lvl>
-    <w:lvl w:ilvl="8">
-      <w:numFmt w:val="bullet"/>
-      <w:lvlText w:val="•"/>
-      <w:lvlJc w:val="left"/>
-      <w:pPr>
-        <w:tabs>
-          <w:tab w:val="num" w:pos="5760"/>
-        </w:tabs>
-        <w:ind w:left="6240" w:hanging="480"/>
-      </w:pPr>
-    </w:lvl>
   </w:abstractNum>
   <w:abstractNum w:abstractNumId="99415">
-    <w:nsid w:val="47261bad"/>
+    <w:nsid w:val="cba67bf3"/>
     <w:multiLevelType w:val="multilevel"/>
     <w:lvl w:ilvl="0">
       <w:start w:val="5"/>
@@ -3257,31 +3317,10 @@
         <w:ind w:left="4800" w:hanging="480"/>
       </w:pPr>
     </w:lvl>
-    <w:lvl w:ilvl="7">
-      <w:start w:val="5"/>
-      <w:numFmt w:val="decimal"/>
-      <w:lvlText w:val="%8."/>
-      <w:lvlJc w:val="left"/>
-      <w:pPr>
-        <w:tabs>
-          <w:tab w:val="num" w:pos="5040"/>
-        </w:tabs>
-        <w:ind w:left="5520" w:hanging="480"/>
-      </w:pPr>
-    </w:lvl>
-    <w:lvl w:ilvl="8">
-      <w:start w:val="5"/>
-      <w:numFmt w:val="decimal"/>
-      <w:lvlText w:val="%9."/>
-      <w:lvlJc w:val="left"/>
-      <w:pPr>
-        <w:tabs>
-          <w:tab w:val="num" w:pos="5760"/>
-        </w:tabs>
-        <w:ind w:left="6240" w:hanging="480"/>
-      </w:pPr>
-    </w:lvl>
   </w:abstractNum>
+  <w:num w:numId="1">
+    <w:abstractNumId w:val="0"/>
+  </w:num>
   <w:num w:numId="1000">
     <w:abstractNumId w:val="990"/>
   </w:num>
@@ -3306,12 +3345,6 @@
       <w:startOverride w:val="1"/>
     </w:lvlOverride>
     <w:lvlOverride w:ilvl="6">
-      <w:startOverride w:val="1"/>
-    </w:lvlOverride>
-    <w:lvlOverride w:ilvl="7">
-      <w:startOverride w:val="1"/>
-    </w:lvlOverride>
-    <w:lvlOverride w:ilvl="8">
       <w:startOverride w:val="1"/>
     </w:lvlOverride>
   </w:num>
@@ -3341,12 +3374,6 @@
     <w:lvlOverride w:ilvl="6">
       <w:startOverride w:val="1"/>
     </w:lvlOverride>
-    <w:lvlOverride w:ilvl="7">
-      <w:startOverride w:val="1"/>
-    </w:lvlOverride>
-    <w:lvlOverride w:ilvl="8">
-      <w:startOverride w:val="1"/>
-    </w:lvlOverride>
   </w:num>
   <w:num w:numId="1004">
     <w:abstractNumId w:val="99415"/>
@@ -3371,12 +3398,6 @@
     <w:lvlOverride w:ilvl="6">
       <w:startOverride w:val="5"/>
     </w:lvlOverride>
-    <w:lvlOverride w:ilvl="7">
-      <w:startOverride w:val="5"/>
-    </w:lvlOverride>
-    <w:lvlOverride w:ilvl="8">
-      <w:startOverride w:val="5"/>
-    </w:lvlOverride>
   </w:num>
 </w:numbering>
 </file>
@@ -3634,66 +3655,6 @@
       <w:szCs w:val="24"/>
     </w:rPr>
   </w:style>
-  <w:style w:type="paragraph" w:styleId="Heading7">
-    <w:name w:val="Heading 7"/>
-    <w:basedOn w:val="Normal"/>
-    <w:next w:val="BodyText"/>
-    <w:uiPriority w:val="9"/>
-    <w:unhideWhenUsed/>
-    <w:qFormat/>
-    <w:pPr>
-      <w:keepNext/>
-      <w:keepLines/>
-      <w:spacing w:before="200" w:after="0"/>
-      <w:outlineLvl w:val="6"/>
-    </w:pPr>
-    <w:rPr>
-      <w:rFonts w:asciiTheme="majorHAnsi" w:eastAsiaTheme="majorEastAsia" w:hAnsiTheme="majorHAnsi" w:cstheme="majorBidi"/>
-      <w:color w:val="4F81BD" w:themeColor="accent1"/>
-      <w:sz w:val="24"/>
-      <w:szCs w:val="24"/>
-    </w:rPr>
-  </w:style>
-  <w:style w:type="paragraph" w:styleId="Heading8">
-    <w:name w:val="Heading 8"/>
-    <w:basedOn w:val="Normal"/>
-    <w:next w:val="BodyText"/>
-    <w:uiPriority w:val="9"/>
-    <w:unhideWhenUsed/>
-    <w:qFormat/>
-    <w:pPr>
-      <w:keepNext/>
-      <w:keepLines/>
-      <w:spacing w:before="200" w:after="0"/>
-      <w:outlineLvl w:val="7"/>
-    </w:pPr>
-    <w:rPr>
-      <w:rFonts w:asciiTheme="majorHAnsi" w:eastAsiaTheme="majorEastAsia" w:hAnsiTheme="majorHAnsi" w:cstheme="majorBidi"/>
-      <w:color w:val="4F81BD" w:themeColor="accent1"/>
-      <w:sz w:val="24"/>
-      <w:szCs w:val="24"/>
-    </w:rPr>
-  </w:style>
-  <w:style w:type="paragraph" w:styleId="Heading9">
-    <w:name w:val="Heading 9"/>
-    <w:basedOn w:val="Normal"/>
-    <w:next w:val="BodyText"/>
-    <w:uiPriority w:val="9"/>
-    <w:unhideWhenUsed/>
-    <w:qFormat/>
-    <w:pPr>
-      <w:keepNext/>
-      <w:keepLines/>
-      <w:spacing w:before="200" w:after="0"/>
-      <w:outlineLvl w:val="8"/>
-    </w:pPr>
-    <w:rPr>
-      <w:rFonts w:asciiTheme="majorHAnsi" w:eastAsiaTheme="majorEastAsia" w:hAnsiTheme="majorHAnsi" w:cstheme="majorBidi"/>
-      <w:color w:val="4F81BD" w:themeColor="accent1"/>
-      <w:sz w:val="24"/>
-      <w:szCs w:val="24"/>
-    </w:rPr>
-  </w:style>
   <w:style w:type="paragraph" w:styleId="BlockText">
     <w:name w:val="Block Text"/>
     <w:basedOn w:val="BodyText"/>
@@ -3725,9 +3686,8 @@
     <w:semiHidden/>
     <w:unhideWhenUsed/>
   </w:style>
-  <w:style w:type="table" w:default="1" w:styleId="Table">
-    <w:name w:val="Table"/>
-    <w:basedOn w:val="TableNormal"/>
+  <w:style w:type="table" w:default="1" w:styleId="TableNormal">
+    <w:name w:val="Normal Table"/>
     <w:semiHidden/>
     <w:unhideWhenUsed/>
     <w:qFormat/>
@@ -3784,8 +3744,8 @@
     <w:name w:val="Figure"/>
     <w:basedOn w:val="Normal"/>
   </w:style>
-  <w:style w:type="paragraph" w:customStyle="1" w:styleId="CaptionedFigure">
-    <w:name w:val="Captioned Figure"/>
+  <w:style w:type="paragraph" w:customStyle="1" w:styleId="FigureWithCaption">
+    <w:name w:val="Figure with Caption"/>
     <w:basedOn w:val="Figure"/>
     <w:pPr>
       <w:keepNext/>

</xml_diff>

<commit_message>
Work on the framework
</commit_message>
<xml_diff>
--- a/static/Course_Modularization/Markov models/Markov Sick-Sicker/exercise worksheets/markov_sick-sicker_PSA_exercise.docx
+++ b/static/Course_Modularization/Markov models/Markov Sick-Sicker/exercise worksheets/markov_sick-sicker_PSA_exercise.docx
@@ -275,7 +275,7 @@
       <w:r>
         <w:t xml:space="preserve"> </w:t>
       </w:r>
-      <w:hyperlink r:id="rId20">
+      <w:hyperlink r:id="rId21">
         <w:r>
           <w:rPr>
             <w:rStyle w:val="Hyperlink"/>
@@ -309,7 +309,7 @@
       <w:r>
         <w:t xml:space="preserve"> </w:t>
       </w:r>
-      <w:hyperlink r:id="rId21">
+      <w:hyperlink r:id="rId22">
         <w:r>
           <w:rPr>
             <w:rStyle w:val="Hyperlink"/>
@@ -343,7 +343,7 @@
       <w:r>
         <w:t xml:space="preserve"> </w:t>
       </w:r>
-      <w:hyperlink r:id="rId22">
+      <w:hyperlink r:id="rId23">
         <w:r>
           <w:rPr>
             <w:rStyle w:val="Hyperlink"/>
@@ -377,7 +377,7 @@
       <w:r>
         <w:t xml:space="preserve"> </w:t>
       </w:r>
-      <w:hyperlink r:id="rId23">
+      <w:hyperlink r:id="rId24">
         <w:r>
           <w:rPr>
             <w:rStyle w:val="Hyperlink"/>
@@ -428,11 +428,11 @@
       <w:pPr>
         <w:pStyle w:val="Heading1"/>
       </w:pPr>
-      <w:bookmarkStart w:id="24" w:name="X1ebb5234d27bbadc104d52bc0c9125a4ee81f60"/>
+      <w:bookmarkStart w:id="25" w:name="exercise-i-construct-a-markov-model-of-the-sick-sicker-disease"/>
+      <w:bookmarkEnd w:id="25"/>
       <w:r>
         <w:t xml:space="preserve">Exercise I: Construct a Markov Model of the Sick-Sicker Disease</w:t>
       </w:r>
-      <w:bookmarkEnd w:id="24"/>
     </w:p>
     <w:p>
       <w:pPr>
@@ -447,12 +447,12 @@
         <w:pStyle w:val="BodyText"/>
       </w:pPr>
       <w:r>
-        <w:t xml:space="preserve">To model this disease, we will rely on a state-transition cohort model, called the Sick-Sicker model, first described by Enns et al. The Sick-Sicker model consists of four health states: Healthy (H), two disease states, Sick (S1) and Sicker (S2), and Dead (D) (Figure 1). All individuals start in the Healthy state. Over time, healthy individuals may develop the disease and can progress to S1. Individuals in S1 can recover (return to state H), progress further to S2 or die. Individuals in S2 cannot recover (i.e. cannot transition to either S1 or H). Individuals in H have a baseline probability of death; individuals in S1 and S2 experience increased mortality compared to those in the H state, given in terms of hazard ratios. These ratios are used to calculate the probabilities of dying when in S1 and S2.</w:t>
-      </w:r>
-    </w:p>
-    <w:p>
-      <w:pPr>
-        <w:pStyle w:val="CaptionedFigure"/>
+        <w:t xml:space="preserve">To model this disease, we will rely on a state-transition cohort model, called the Sick-Sicker model, first described by Enns et al. The Sick-Sicker model consists of four health states: Healthy (H), two disease states, Sick (S1) and Sicker (S2), and Dead (D) (Figure 1). All individuals start in the Healthy state. Over time, healthy individuals may develop the disease and can progress to S1. Individuals in S1 can recover (return to state H), progress further to S2 or die. Individuals in S2 cannot recover (i.e. cannot transition to either S1 or H). Individuals in H have a baseline probability of death; individuals in S1 and S2 experience increased mortality compared to those in the H state, given in terms of hazard ratios. These ratios are used to calculate the probabilities of dying when in S1 and S2.</w:t>
+      </w:r>
+    </w:p>
+    <w:p>
+      <w:pPr>
+        <w:pStyle w:val="FigureWithCaption"/>
       </w:pPr>
       <w:r>
         <w:drawing>
@@ -464,13 +464,13 @@
               <a:graphicData uri="http://schemas.openxmlformats.org/drawingml/2006/picture">
                 <pic:pic>
                   <pic:nvPicPr>
-                    <pic:cNvPr descr="C:/Users/Alan%20Yang/Desktop/GitHub%20local/Course-Modularization/static/Course_Modularization/Markov%20models/Markov%20Sick-Sicker/figures/sick_sicker_diagram.png" id="0" name="Picture"/>
+                    <pic:cNvPr descr="/Users/elinekrijkamp/Documents/GitHub/Course-Modularization/static/Course_Modularization/Markov%20models/Markov%20Sick-Sicker/figures/sick_sicker_diagram.png" id="0" name="Picture"/>
                     <pic:cNvPicPr>
                       <a:picLocks noChangeArrowheads="1" noChangeAspect="1"/>
                     </pic:cNvPicPr>
                   </pic:nvPicPr>
                   <pic:blipFill>
-                    <a:blip r:embed="rId25"/>
+                    <a:blip r:embed="rId26"/>
                     <a:stretch>
                       <a:fillRect/>
                     </a:stretch>
@@ -509,11 +509,11 @@
       <w:pPr>
         <w:pStyle w:val="Heading2"/>
       </w:pPr>
-      <w:bookmarkStart w:id="26" w:name="tasks"/>
+      <w:bookmarkStart w:id="27" w:name="tasks"/>
+      <w:bookmarkEnd w:id="27"/>
       <w:r>
         <w:t xml:space="preserve">Tasks</w:t>
       </w:r>
-      <w:bookmarkEnd w:id="26"/>
     </w:p>
     <w:p>
       <w:pPr>
@@ -587,14 +587,14 @@
     </w:p>
     <w:tbl>
       <w:tblPr>
-        <w:tblStyle w:val="Table"/>
-        <w:tblW w:type="pct" w:w="5000.0"/>
+        <w:tblStyle w:val="TableNormal"/>
+        <w:tblW w:type="pct" w:w="4652.777777777777"/>
         <w:tblLook w:firstRow="1"/>
       </w:tblPr>
       <w:tblGrid>
-        <w:gridCol w:w="4455"/>
-        <w:gridCol w:w="1608"/>
-        <w:gridCol w:w="1856"/>
+        <w:gridCol w:w="4069"/>
+        <w:gridCol w:w="1540"/>
+        <w:gridCol w:w="1760"/>
       </w:tblGrid>
       <w:tr>
         <w:trPr>
@@ -712,7 +712,11 @@
           </w:p>
         </w:tc>
         <w:tc>
-          <w:p/>
+          <w:p>
+            <w:pPr>
+              <w:pStyle w:val="Compact"/>
+            </w:pPr>
+          </w:p>
         </w:tc>
         <w:tc>
           <w:p>
@@ -815,10 +819,18 @@
           </w:p>
         </w:tc>
         <w:tc>
-          <w:p/>
-        </w:tc>
-        <w:tc>
-          <w:p/>
+          <w:p>
+            <w:pPr>
+              <w:pStyle w:val="Compact"/>
+            </w:pPr>
+          </w:p>
+        </w:tc>
+        <w:tc>
+          <w:p>
+            <w:pPr>
+              <w:pStyle w:val="Compact"/>
+            </w:pPr>
+          </w:p>
         </w:tc>
       </w:tr>
       <w:tr>
@@ -948,10 +960,18 @@
           </w:p>
         </w:tc>
         <w:tc>
-          <w:p/>
-        </w:tc>
-        <w:tc>
-          <w:p/>
+          <w:p>
+            <w:pPr>
+              <w:pStyle w:val="Compact"/>
+            </w:pPr>
+          </w:p>
+        </w:tc>
+        <w:tc>
+          <w:p>
+            <w:pPr>
+              <w:pStyle w:val="Compact"/>
+            </w:pPr>
+          </w:p>
         </w:tc>
       </w:tr>
       <w:tr>
@@ -1081,10 +1101,18 @@
           </w:p>
         </w:tc>
         <w:tc>
-          <w:p/>
-        </w:tc>
-        <w:tc>
-          <w:p/>
+          <w:p>
+            <w:pPr>
+              <w:pStyle w:val="Compact"/>
+            </w:pPr>
+          </w:p>
+        </w:tc>
+        <w:tc>
+          <w:p>
+            <w:pPr>
+              <w:pStyle w:val="Compact"/>
+            </w:pPr>
+          </w:p>
         </w:tc>
       </w:tr>
       <w:tr>
@@ -1290,10 +1318,18 @@
           </w:p>
         </w:tc>
         <w:tc>
-          <w:p/>
-        </w:tc>
-        <w:tc>
-          <w:p/>
+          <w:p>
+            <w:pPr>
+              <w:pStyle w:val="Compact"/>
+            </w:pPr>
+          </w:p>
+        </w:tc>
+        <w:tc>
+          <w:p>
+            <w:pPr>
+              <w:pStyle w:val="Compact"/>
+            </w:pPr>
+          </w:p>
         </w:tc>
       </w:tr>
       <w:tr>
@@ -1461,10 +1497,18 @@
           </w:p>
         </w:tc>
         <w:tc>
-          <w:p/>
-        </w:tc>
-        <w:tc>
-          <w:p/>
+          <w:p>
+            <w:pPr>
+              <w:pStyle w:val="Compact"/>
+            </w:pPr>
+          </w:p>
+        </w:tc>
+        <w:tc>
+          <w:p>
+            <w:pPr>
+              <w:pStyle w:val="Compact"/>
+            </w:pPr>
+          </w:p>
         </w:tc>
       </w:tr>
       <w:tr>
@@ -1618,11 +1662,11 @@
       <w:pPr>
         <w:pStyle w:val="Heading1"/>
       </w:pPr>
-      <w:bookmarkStart w:id="27" w:name="X56a6ad6964c846f3bd6130df67a6208c26393a6"/>
+      <w:bookmarkStart w:id="28" w:name="exercise-ii-probabilistic-sensitivity-analysis-of-the-sick-sicker-markov-model"/>
+      <w:bookmarkEnd w:id="28"/>
       <w:r>
         <w:t xml:space="preserve">Exercise II: Probabilistic sensitivity analysis of the Sick-Sicker Markov model</w:t>
       </w:r>
-      <w:bookmarkEnd w:id="27"/>
     </w:p>
     <w:p>
       <w:pPr>
@@ -1657,14 +1701,14 @@
     </w:p>
     <w:tbl>
       <w:tblPr>
-        <w:tblStyle w:val="Table"/>
+        <w:tblStyle w:val="TableNormal"/>
         <w:tblW w:type="pct" w:w="5000.0"/>
         <w:tblLook w:firstRow="1"/>
       </w:tblPr>
       <w:tblGrid>
-        <w:gridCol w:w="2795"/>
-        <w:gridCol w:w="1475"/>
-        <w:gridCol w:w="3649"/>
+        <w:gridCol w:w="2790"/>
+        <w:gridCol w:w="1508"/>
+        <w:gridCol w:w="3620"/>
       </w:tblGrid>
       <w:tr>
         <w:trPr>
@@ -1782,10 +1826,18 @@
           </w:p>
         </w:tc>
         <w:tc>
-          <w:p/>
-        </w:tc>
-        <w:tc>
-          <w:p/>
+          <w:p>
+            <w:pPr>
+              <w:pStyle w:val="Compact"/>
+            </w:pPr>
+          </w:p>
+        </w:tc>
+        <w:tc>
+          <w:p>
+            <w:pPr>
+              <w:pStyle w:val="Compact"/>
+            </w:pPr>
+          </w:p>
         </w:tc>
       </w:tr>
       <w:tr>
@@ -1975,10 +2027,18 @@
           </w:p>
         </w:tc>
         <w:tc>
-          <w:p/>
-        </w:tc>
-        <w:tc>
-          <w:p/>
+          <w:p>
+            <w:pPr>
+              <w:pStyle w:val="Compact"/>
+            </w:pPr>
+          </w:p>
+        </w:tc>
+        <w:tc>
+          <w:p>
+            <w:pPr>
+              <w:pStyle w:val="Compact"/>
+            </w:pPr>
+          </w:p>
         </w:tc>
       </w:tr>
       <w:tr>
@@ -2198,10 +2258,18 @@
           </w:p>
         </w:tc>
         <w:tc>
-          <w:p/>
-        </w:tc>
-        <w:tc>
-          <w:p/>
+          <w:p>
+            <w:pPr>
+              <w:pStyle w:val="Compact"/>
+            </w:pPr>
+          </w:p>
+        </w:tc>
+        <w:tc>
+          <w:p>
+            <w:pPr>
+              <w:pStyle w:val="Compact"/>
+            </w:pPr>
+          </w:p>
         </w:tc>
       </w:tr>
       <w:tr>
@@ -2357,10 +2425,18 @@
           </w:p>
         </w:tc>
         <w:tc>
-          <w:p/>
-        </w:tc>
-        <w:tc>
-          <w:p/>
+          <w:p>
+            <w:pPr>
+              <w:pStyle w:val="Compact"/>
+            </w:pPr>
+          </w:p>
+        </w:tc>
+        <w:tc>
+          <w:p>
+            <w:pPr>
+              <w:pStyle w:val="Compact"/>
+            </w:pPr>
+          </w:p>
         </w:tc>
       </w:tr>
       <w:tr>
@@ -2550,10 +2626,18 @@
           </w:p>
         </w:tc>
         <w:tc>
-          <w:p/>
-        </w:tc>
-        <w:tc>
-          <w:p/>
+          <w:p>
+            <w:pPr>
+              <w:pStyle w:val="Compact"/>
+            </w:pPr>
+          </w:p>
+        </w:tc>
+        <w:tc>
+          <w:p>
+            <w:pPr>
+              <w:pStyle w:val="Compact"/>
+            </w:pPr>
+          </w:p>
         </w:tc>
       </w:tr>
       <w:tr>
@@ -2619,11 +2703,11 @@
       <w:pPr>
         <w:pStyle w:val="Heading2"/>
       </w:pPr>
-      <w:bookmarkStart w:id="28" w:name="tasks-1"/>
+      <w:bookmarkStart w:id="29" w:name="tasks-1"/>
+      <w:bookmarkEnd w:id="29"/>
       <w:r>
         <w:t xml:space="preserve">Tasks</w:t>
       </w:r>
-      <w:bookmarkEnd w:id="28"/>
     </w:p>
     <w:p>
       <w:pPr>
@@ -2657,22 +2741,7 @@
         <w:t xml:space="preserve"> </w:t>
       </w:r>
       <w:r>
-        <w:t xml:space="preserve">function of the Sick-Sicker Markov model in the file</w:t>
-      </w:r>
-      <w:r>
-        <w:t xml:space="preserve"> </w:t>
-      </w:r>
-      <w:r>
-        <w:t xml:space="preserve">“</w:t>
-      </w:r>
-      <w:r>
-        <w:t xml:space="preserve">Functions_markov_sick-sicker.R</w:t>
-      </w:r>
-      <w:r>
-        <w:t xml:space="preserve">”</w:t>
-      </w:r>
-      <w:r>
-        <w:t xml:space="preserve">.</w:t>
+        <w:t xml:space="preserve">function of the Sick-Sicker Markov model in the file “Functions_markov_sick-sicker.R”.</w:t>
       </w:r>
     </w:p>
     <w:p>
@@ -2709,25 +2778,7 @@
         </w:numPr>
       </w:pPr>
       <w:r>
-        <w:t xml:space="preserve">Open the file</w:t>
-      </w:r>
-      <w:r>
-        <w:t xml:space="preserve"> </w:t>
-      </w:r>
-      <w:r>
-        <w:t xml:space="preserve">“</w:t>
-      </w:r>
-      <w:r>
-        <w:t xml:space="preserve">markov_sick-sicker_SA_template.R</w:t>
-      </w:r>
-      <w:r>
-        <w:t xml:space="preserve">”</w:t>
-      </w:r>
-      <w:r>
-        <w:t xml:space="preserve"> </w:t>
-      </w:r>
-      <w:r>
-        <w:t xml:space="preserve">and conduct a probabilistic Cost-Effectiveness analysis of treatment vs no-treatment.</w:t>
+        <w:t xml:space="preserve">Open the file “markov_sick-sicker_SA_template.R” and conduct a probabilistic Cost-Effectiveness analysis of treatment vs no-treatment.</w:t>
       </w:r>
     </w:p>
     <w:p>
@@ -2827,10 +2878,6 @@
 </w:document>
 </file>
 
-<file path=word/comments.xml><?xml version="1.0" encoding="utf-8"?>
-<w:comments xmlns:w="http://schemas.openxmlformats.org/wordprocessingml/2006/main" xmlns:m="http://schemas.openxmlformats.org/officeDocument/2006/math" xmlns:r="http://schemas.openxmlformats.org/officeDocument/2006/relationships" xmlns:o="urn:schemas-microsoft-com:office:office" xmlns:v="urn:schemas-microsoft-com:vml" xmlns:w10="urn:schemas-microsoft-com:office:word" xmlns:a="http://schemas.openxmlformats.org/drawingml/2006/main" xmlns:pic="http://schemas.openxmlformats.org/drawingml/2006/picture" xmlns:wp="http://schemas.openxmlformats.org/drawingml/2006/wordprocessingDrawing"/>
-</file>
-
 <file path=word/footnotes.xml><?xml version="1.0" encoding="utf-8"?>
 <w:footnotes xmlns:w="http://schemas.openxmlformats.org/wordprocessingml/2006/main" xmlns:m="http://schemas.openxmlformats.org/officeDocument/2006/math" xmlns:r="http://schemas.openxmlformats.org/officeDocument/2006/relationships" xmlns:o="urn:schemas-microsoft-com:office:office" xmlns:v="urn:schemas-microsoft-com:vml" xmlns:w10="urn:schemas-microsoft-com:office:word" xmlns:a="http://schemas.openxmlformats.org/drawingml/2006/main" xmlns:pic="http://schemas.openxmlformats.org/drawingml/2006/picture" xmlns:wp="http://schemas.openxmlformats.org/drawingml/2006/wordprocessingDrawing">
   <w:footnote w:type="continuationSeparator" w:id="0">
@@ -2852,8 +2899,8 @@
 
 <file path=word/numbering.xml><?xml version="1.0" encoding="utf-8"?>
 <w:numbering xmlns:w="http://schemas.openxmlformats.org/wordprocessingml/2006/main">
-  <w:abstractNum w:abstractNumId="990">
-    <w:nsid w:val="2c1ae401"/>
+  <w:abstractNum w:abstractNumId="0">
+    <w:nsid w:val="e17f69ba"/>
     <w:multiLevelType w:val="multilevel"/>
     <w:lvl w:ilvl="0">
       <w:numFmt w:val="bullet"/>
@@ -2932,31 +2979,90 @@
         <w:ind w:left="4800" w:hanging="480"/>
       </w:pPr>
     </w:lvl>
-    <w:lvl w:ilvl="7">
+  </w:abstractNum>
+  <w:abstractNum w:abstractNumId="990">
+    <w:nsid w:val="755a876e"/>
+    <w:multiLevelType w:val="multilevel"/>
+    <w:lvl w:ilvl="0">
       <w:numFmt w:val="bullet"/>
       <w:lvlText w:val=" "/>
       <w:lvlJc w:val="left"/>
       <w:pPr>
         <w:tabs>
-          <w:tab w:val="num" w:pos="5040"/>
+          <w:tab w:val="num" w:pos="0"/>
         </w:tabs>
-        <w:ind w:left="5520" w:hanging="480"/>
+        <w:ind w:left="480" w:hanging="480"/>
       </w:pPr>
     </w:lvl>
-    <w:lvl w:ilvl="8">
+    <w:lvl w:ilvl="1">
       <w:numFmt w:val="bullet"/>
       <w:lvlText w:val=" "/>
       <w:lvlJc w:val="left"/>
       <w:pPr>
         <w:tabs>
-          <w:tab w:val="num" w:pos="5760"/>
+          <w:tab w:val="num" w:pos="720"/>
         </w:tabs>
-        <w:ind w:left="6240" w:hanging="480"/>
+        <w:ind w:left="1200" w:hanging="480"/>
+      </w:pPr>
+    </w:lvl>
+    <w:lvl w:ilvl="2">
+      <w:numFmt w:val="bullet"/>
+      <w:lvlText w:val=" "/>
+      <w:lvlJc w:val="left"/>
+      <w:pPr>
+        <w:tabs>
+          <w:tab w:val="num" w:pos="1440"/>
+        </w:tabs>
+        <w:ind w:left="1920" w:hanging="480"/>
+      </w:pPr>
+    </w:lvl>
+    <w:lvl w:ilvl="3">
+      <w:numFmt w:val="bullet"/>
+      <w:lvlText w:val=" "/>
+      <w:lvlJc w:val="left"/>
+      <w:pPr>
+        <w:tabs>
+          <w:tab w:val="num" w:pos="2160"/>
+        </w:tabs>
+        <w:ind w:left="2640" w:hanging="480"/>
+      </w:pPr>
+    </w:lvl>
+    <w:lvl w:ilvl="4">
+      <w:numFmt w:val="bullet"/>
+      <w:lvlText w:val=" "/>
+      <w:lvlJc w:val="left"/>
+      <w:pPr>
+        <w:tabs>
+          <w:tab w:val="num" w:pos="2880"/>
+        </w:tabs>
+        <w:ind w:left="3360" w:hanging="480"/>
+      </w:pPr>
+    </w:lvl>
+    <w:lvl w:ilvl="5">
+      <w:numFmt w:val="bullet"/>
+      <w:lvlText w:val=" "/>
+      <w:lvlJc w:val="left"/>
+      <w:pPr>
+        <w:tabs>
+          <w:tab w:val="num" w:pos="3600"/>
+        </w:tabs>
+        <w:ind w:left="4080" w:hanging="480"/>
+      </w:pPr>
+    </w:lvl>
+    <w:lvl w:ilvl="6">
+      <w:numFmt w:val="bullet"/>
+      <w:lvlText w:val=" "/>
+      <w:lvlJc w:val="left"/>
+      <w:pPr>
+        <w:tabs>
+          <w:tab w:val="num" w:pos="4320"/>
+        </w:tabs>
+        <w:ind w:left="4800" w:hanging="480"/>
       </w:pPr>
     </w:lvl>
   </w:abstractNum>
   <w:abstractNum w:abstractNumId="99411">
-    <w:nsid w:val="ea454b4c"/>
+    <w:nsid w:val="95149b28"/>
     <w:multiLevelType w:val="multilevel"/>
     <w:lvl w:ilvl="0">
       <w:start w:val="1"/>
@@ -3042,33 +3148,9 @@
         <w:ind w:left="4800" w:hanging="480"/>
       </w:pPr>
     </w:lvl>
-    <w:lvl w:ilvl="7">
-      <w:start w:val="1"/>
-      <w:numFmt w:val="decimal"/>
-      <w:lvlText w:val="%8."/>
-      <w:lvlJc w:val="left"/>
-      <w:pPr>
-        <w:tabs>
-          <w:tab w:val="num" w:pos="5040"/>
-        </w:tabs>
-        <w:ind w:left="5520" w:hanging="480"/>
-      </w:pPr>
-    </w:lvl>
-    <w:lvl w:ilvl="8">
-      <w:start w:val="1"/>
-      <w:numFmt w:val="decimal"/>
-      <w:lvlText w:val="%9."/>
-      <w:lvlJc w:val="left"/>
-      <w:pPr>
-        <w:tabs>
-          <w:tab w:val="num" w:pos="5760"/>
-        </w:tabs>
-        <w:ind w:left="6240" w:hanging="480"/>
-      </w:pPr>
-    </w:lvl>
   </w:abstractNum>
   <w:abstractNum w:abstractNumId="991">
-    <w:nsid w:val="71315dca"/>
+    <w:nsid w:val="3ecb84cb"/>
     <w:multiLevelType w:val="multilevel"/>
     <w:lvl w:ilvl="0">
       <w:numFmt w:val="bullet"/>
@@ -3147,31 +3229,9 @@
         <w:ind w:left="4800" w:hanging="480"/>
       </w:pPr>
     </w:lvl>
-    <w:lvl w:ilvl="7">
-      <w:numFmt w:val="bullet"/>
-      <w:lvlText w:val="–"/>
-      <w:lvlJc w:val="left"/>
-      <w:pPr>
-        <w:tabs>
-          <w:tab w:val="num" w:pos="5040"/>
-        </w:tabs>
-        <w:ind w:left="5520" w:hanging="480"/>
-      </w:pPr>
-    </w:lvl>
-    <w:lvl w:ilvl="8">
-      <w:numFmt w:val="bullet"/>
-      <w:lvlText w:val="•"/>
-      <w:lvlJc w:val="left"/>
-      <w:pPr>
-        <w:tabs>
-          <w:tab w:val="num" w:pos="5760"/>
-        </w:tabs>
-        <w:ind w:left="6240" w:hanging="480"/>
-      </w:pPr>
-    </w:lvl>
   </w:abstractNum>
   <w:abstractNum w:abstractNumId="99415">
-    <w:nsid w:val="47261bad"/>
+    <w:nsid w:val="142ed600"/>
     <w:multiLevelType w:val="multilevel"/>
     <w:lvl w:ilvl="0">
       <w:start w:val="5"/>
@@ -3257,31 +3317,10 @@
         <w:ind w:left="4800" w:hanging="480"/>
       </w:pPr>
     </w:lvl>
-    <w:lvl w:ilvl="7">
-      <w:start w:val="5"/>
-      <w:numFmt w:val="decimal"/>
-      <w:lvlText w:val="%8."/>
-      <w:lvlJc w:val="left"/>
-      <w:pPr>
-        <w:tabs>
-          <w:tab w:val="num" w:pos="5040"/>
-        </w:tabs>
-        <w:ind w:left="5520" w:hanging="480"/>
-      </w:pPr>
-    </w:lvl>
-    <w:lvl w:ilvl="8">
-      <w:start w:val="5"/>
-      <w:numFmt w:val="decimal"/>
-      <w:lvlText w:val="%9."/>
-      <w:lvlJc w:val="left"/>
-      <w:pPr>
-        <w:tabs>
-          <w:tab w:val="num" w:pos="5760"/>
-        </w:tabs>
-        <w:ind w:left="6240" w:hanging="480"/>
-      </w:pPr>
-    </w:lvl>
   </w:abstractNum>
+  <w:num w:numId="1">
+    <w:abstractNumId w:val="0"/>
+  </w:num>
   <w:num w:numId="1000">
     <w:abstractNumId w:val="990"/>
   </w:num>
@@ -3306,12 +3345,6 @@
       <w:startOverride w:val="1"/>
     </w:lvlOverride>
     <w:lvlOverride w:ilvl="6">
-      <w:startOverride w:val="1"/>
-    </w:lvlOverride>
-    <w:lvlOverride w:ilvl="7">
-      <w:startOverride w:val="1"/>
-    </w:lvlOverride>
-    <w:lvlOverride w:ilvl="8">
       <w:startOverride w:val="1"/>
     </w:lvlOverride>
   </w:num>
@@ -3341,12 +3374,6 @@
     <w:lvlOverride w:ilvl="6">
       <w:startOverride w:val="1"/>
     </w:lvlOverride>
-    <w:lvlOverride w:ilvl="7">
-      <w:startOverride w:val="1"/>
-    </w:lvlOverride>
-    <w:lvlOverride w:ilvl="8">
-      <w:startOverride w:val="1"/>
-    </w:lvlOverride>
   </w:num>
   <w:num w:numId="1004">
     <w:abstractNumId w:val="99415"/>
@@ -3371,12 +3398,6 @@
     <w:lvlOverride w:ilvl="6">
       <w:startOverride w:val="5"/>
     </w:lvlOverride>
-    <w:lvlOverride w:ilvl="7">
-      <w:startOverride w:val="5"/>
-    </w:lvlOverride>
-    <w:lvlOverride w:ilvl="8">
-      <w:startOverride w:val="5"/>
-    </w:lvlOverride>
   </w:num>
 </w:numbering>
 </file>
@@ -3634,66 +3655,6 @@
       <w:szCs w:val="24"/>
     </w:rPr>
   </w:style>
-  <w:style w:type="paragraph" w:styleId="Heading7">
-    <w:name w:val="Heading 7"/>
-    <w:basedOn w:val="Normal"/>
-    <w:next w:val="BodyText"/>
-    <w:uiPriority w:val="9"/>
-    <w:unhideWhenUsed/>
-    <w:qFormat/>
-    <w:pPr>
-      <w:keepNext/>
-      <w:keepLines/>
-      <w:spacing w:before="200" w:after="0"/>
-      <w:outlineLvl w:val="6"/>
-    </w:pPr>
-    <w:rPr>
-      <w:rFonts w:asciiTheme="majorHAnsi" w:eastAsiaTheme="majorEastAsia" w:hAnsiTheme="majorHAnsi" w:cstheme="majorBidi"/>
-      <w:color w:val="4F81BD" w:themeColor="accent1"/>
-      <w:sz w:val="24"/>
-      <w:szCs w:val="24"/>
-    </w:rPr>
-  </w:style>
-  <w:style w:type="paragraph" w:styleId="Heading8">
-    <w:name w:val="Heading 8"/>
-    <w:basedOn w:val="Normal"/>
-    <w:next w:val="BodyText"/>
-    <w:uiPriority w:val="9"/>
-    <w:unhideWhenUsed/>
-    <w:qFormat/>
-    <w:pPr>
-      <w:keepNext/>
-      <w:keepLines/>
-      <w:spacing w:before="200" w:after="0"/>
-      <w:outlineLvl w:val="7"/>
-    </w:pPr>
-    <w:rPr>
-      <w:rFonts w:asciiTheme="majorHAnsi" w:eastAsiaTheme="majorEastAsia" w:hAnsiTheme="majorHAnsi" w:cstheme="majorBidi"/>
-      <w:color w:val="4F81BD" w:themeColor="accent1"/>
-      <w:sz w:val="24"/>
-      <w:szCs w:val="24"/>
-    </w:rPr>
-  </w:style>
-  <w:style w:type="paragraph" w:styleId="Heading9">
-    <w:name w:val="Heading 9"/>
-    <w:basedOn w:val="Normal"/>
-    <w:next w:val="BodyText"/>
-    <w:uiPriority w:val="9"/>
-    <w:unhideWhenUsed/>
-    <w:qFormat/>
-    <w:pPr>
-      <w:keepNext/>
-      <w:keepLines/>
-      <w:spacing w:before="200" w:after="0"/>
-      <w:outlineLvl w:val="8"/>
-    </w:pPr>
-    <w:rPr>
-      <w:rFonts w:asciiTheme="majorHAnsi" w:eastAsiaTheme="majorEastAsia" w:hAnsiTheme="majorHAnsi" w:cstheme="majorBidi"/>
-      <w:color w:val="4F81BD" w:themeColor="accent1"/>
-      <w:sz w:val="24"/>
-      <w:szCs w:val="24"/>
-    </w:rPr>
-  </w:style>
   <w:style w:type="paragraph" w:styleId="BlockText">
     <w:name w:val="Block Text"/>
     <w:basedOn w:val="BodyText"/>
@@ -3725,9 +3686,8 @@
     <w:semiHidden/>
     <w:unhideWhenUsed/>
   </w:style>
-  <w:style w:type="table" w:default="1" w:styleId="Table">
-    <w:name w:val="Table"/>
-    <w:basedOn w:val="TableNormal"/>
+  <w:style w:type="table" w:default="1" w:styleId="TableNormal">
+    <w:name w:val="Normal Table"/>
     <w:semiHidden/>
     <w:unhideWhenUsed/>
     <w:qFormat/>
@@ -3784,8 +3744,8 @@
     <w:name w:val="Figure"/>
     <w:basedOn w:val="Normal"/>
   </w:style>
-  <w:style w:type="paragraph" w:customStyle="1" w:styleId="CaptionedFigure">
-    <w:name w:val="Captioned Figure"/>
+  <w:style w:type="paragraph" w:customStyle="1" w:styleId="FigureWithCaption">
+    <w:name w:val="Figure with Caption"/>
     <w:basedOn w:val="Figure"/>
     <w:pPr>
       <w:keepNext/>

</xml_diff>

<commit_message>
updated website and files
</commit_message>
<xml_diff>
--- a/static/Course_Modularization/Markov models/Markov Sick-Sicker/exercise worksheets/markov_sick-sicker_PSA_exercise.docx
+++ b/static/Course_Modularization/Markov models/Markov Sick-Sicker/exercise worksheets/markov_sick-sicker_PSA_exercise.docx
@@ -160,122 +160,122 @@
     </w:p>
     <w:p>
       <w:pPr>
+        <w:numPr>
+          <w:ilvl w:val="0"/>
+          <w:numId w:val="1001"/>
+        </w:numPr>
         <w:pStyle w:val="Compact"/>
+      </w:pPr>
+      <w:r>
+        <w:t xml:space="preserve">Division of Public Administration, Center for Research and Teaching in</w:t>
+      </w:r>
+      <w:r>
+        <w:t xml:space="preserve"> </w:t>
+      </w:r>
+      <w:r>
+        <w:t xml:space="preserve">Economics (CIDE), Aguascalientes, Mexico</w:t>
+      </w:r>
+    </w:p>
+    <w:p>
+      <w:pPr>
         <w:numPr>
+          <w:ilvl w:val="0"/>
           <w:numId w:val="1001"/>
+        </w:numPr>
+        <w:pStyle w:val="Compact"/>
+      </w:pPr>
+      <w:r>
+        <w:t xml:space="preserve">University of Minnesota School of Public Health, Minneapolis, MN, USA</w:t>
+      </w:r>
+    </w:p>
+    <w:p>
+      <w:pPr>
+        <w:numPr>
           <w:ilvl w:val="0"/>
+          <w:numId w:val="1001"/>
         </w:numPr>
-      </w:pPr>
-      <w:r>
-        <w:t xml:space="preserve">Division of Public Administration, Center for Research and Teaching in</w:t>
+        <w:pStyle w:val="Compact"/>
+      </w:pPr>
+      <w:r>
+        <w:t xml:space="preserve">Erasmus MC, Rotterdam, The Netherlands</w:t>
+      </w:r>
+    </w:p>
+    <w:p>
+      <w:pPr>
+        <w:numPr>
+          <w:ilvl w:val="0"/>
+          <w:numId w:val="1001"/>
+        </w:numPr>
+        <w:pStyle w:val="Compact"/>
+      </w:pPr>
+      <w:r>
+        <w:t xml:space="preserve">Harvard T.H. Chan School of Public Health, Boston, USA</w:t>
+      </w:r>
+    </w:p>
+    <w:p>
+      <w:pPr>
+        <w:numPr>
+          <w:ilvl w:val="0"/>
+          <w:numId w:val="1001"/>
+        </w:numPr>
+        <w:pStyle w:val="Compact"/>
+      </w:pPr>
+      <w:r>
+        <w:t xml:space="preserve">University of Pittsburgh Graduate School of Public Health, Pittsburgh, PA, USA</w:t>
+      </w:r>
+    </w:p>
+    <w:p>
+      <w:pPr>
+        <w:numPr>
+          <w:ilvl w:val="0"/>
+          <w:numId w:val="1001"/>
+        </w:numPr>
+        <w:pStyle w:val="Compact"/>
+      </w:pPr>
+      <w:r>
+        <w:t xml:space="preserve">University of Toronto, Toronto ON, Canada</w:t>
+      </w:r>
+    </w:p>
+    <w:p>
+      <w:pPr>
+        <w:numPr>
+          <w:ilvl w:val="0"/>
+          <w:numId w:val="1001"/>
+        </w:numPr>
+        <w:pStyle w:val="Compact"/>
+      </w:pPr>
+      <w:r>
+        <w:t xml:space="preserve">The Hospital for Sick Children, Toronto ON, Canada</w:t>
+      </w:r>
+    </w:p>
+    <w:p>
+      <w:pPr>
+        <w:pStyle w:val="FirstParagraph"/>
+      </w:pPr>
+      <w:r>
+        <w:t xml:space="preserve">Please cite our publications when using this code:</w:t>
+      </w:r>
+    </w:p>
+    <w:p>
+      <w:pPr>
+        <w:numPr>
+          <w:ilvl w:val="0"/>
+          <w:numId w:val="1002"/>
+        </w:numPr>
+      </w:pPr>
+      <w:r>
+        <w:t xml:space="preserve">Jalal H, Pechlivanoglou P, Krijkamp E, Alarid-Escudero F, Enns E, Hunink MG.</w:t>
       </w:r>
       <w:r>
         <w:t xml:space="preserve"> </w:t>
       </w:r>
       <w:r>
-        <w:t xml:space="preserve">Economics (CIDE), Aguascalientes, Mexico</w:t>
-      </w:r>
-    </w:p>
-    <w:p>
-      <w:pPr>
-        <w:pStyle w:val="Compact"/>
-        <w:numPr>
-          <w:numId w:val="1001"/>
-          <w:ilvl w:val="0"/>
-        </w:numPr>
-      </w:pPr>
-      <w:r>
-        <w:t xml:space="preserve">University of Minnesota School of Public Health, Minneapolis, MN, USA</w:t>
-      </w:r>
-    </w:p>
-    <w:p>
-      <w:pPr>
-        <w:pStyle w:val="Compact"/>
-        <w:numPr>
-          <w:numId w:val="1001"/>
-          <w:ilvl w:val="0"/>
-        </w:numPr>
-      </w:pPr>
-      <w:r>
-        <w:t xml:space="preserve">Erasmus MC, Rotterdam, The Netherlands</w:t>
-      </w:r>
-    </w:p>
-    <w:p>
-      <w:pPr>
-        <w:pStyle w:val="Compact"/>
-        <w:numPr>
-          <w:numId w:val="1001"/>
-          <w:ilvl w:val="0"/>
-        </w:numPr>
-      </w:pPr>
-      <w:r>
-        <w:t xml:space="preserve">Harvard T.H. Chan School of Public Health, Boston, USA</w:t>
-      </w:r>
-    </w:p>
-    <w:p>
-      <w:pPr>
-        <w:pStyle w:val="Compact"/>
-        <w:numPr>
-          <w:numId w:val="1001"/>
-          <w:ilvl w:val="0"/>
-        </w:numPr>
-      </w:pPr>
-      <w:r>
-        <w:t xml:space="preserve">University of Pittsburgh Graduate School of Public Health, Pittsburgh, PA, USA</w:t>
-      </w:r>
-    </w:p>
-    <w:p>
-      <w:pPr>
-        <w:pStyle w:val="Compact"/>
-        <w:numPr>
-          <w:numId w:val="1001"/>
-          <w:ilvl w:val="0"/>
-        </w:numPr>
-      </w:pPr>
-      <w:r>
-        <w:t xml:space="preserve">University of Toronto, Toronto ON, Canada</w:t>
-      </w:r>
-    </w:p>
-    <w:p>
-      <w:pPr>
-        <w:pStyle w:val="Compact"/>
-        <w:numPr>
-          <w:numId w:val="1001"/>
-          <w:ilvl w:val="0"/>
-        </w:numPr>
-      </w:pPr>
-      <w:r>
-        <w:t xml:space="preserve">The Hospital for Sick Children, Toronto ON, Canada</w:t>
-      </w:r>
-    </w:p>
-    <w:p>
-      <w:pPr>
-        <w:pStyle w:val="FirstParagraph"/>
-      </w:pPr>
-      <w:r>
-        <w:t xml:space="preserve">Please cite our publications when using this code:</w:t>
-      </w:r>
-    </w:p>
-    <w:p>
-      <w:pPr>
-        <w:numPr>
-          <w:numId w:val="1002"/>
-          <w:ilvl w:val="0"/>
-        </w:numPr>
-      </w:pPr>
-      <w:r>
-        <w:t xml:space="preserve">Jalal H, Pechlivanoglou P, Krijkamp E, Alarid-Escudero F, Enns E, Hunink MG.</w:t>
+        <w:t xml:space="preserve">An Overview of R in Health Decision Sciences. Med Decis Making. 2017; 37(3): 735-746.</w:t>
       </w:r>
       <w:r>
         <w:t xml:space="preserve"> </w:t>
       </w:r>
-      <w:r>
-        <w:t xml:space="preserve">An Overview of R in Health Decision Sciences. Med Decis Making. 2017; 37(3): 735-746.</w:t>
-      </w:r>
-      <w:r>
-        <w:t xml:space="preserve"> </w:t>
-      </w:r>
-      <w:hyperlink r:id="rId21">
+      <w:hyperlink r:id="rId20">
         <w:r>
           <w:rPr>
             <w:rStyle w:val="Hyperlink"/>
@@ -287,8 +287,8 @@
     <w:p>
       <w:pPr>
         <w:numPr>
+          <w:ilvl w:val="0"/>
           <w:numId w:val="1002"/>
-          <w:ilvl w:val="0"/>
         </w:numPr>
       </w:pPr>
       <w:r>
@@ -309,7 +309,7 @@
       <w:r>
         <w:t xml:space="preserve"> </w:t>
       </w:r>
-      <w:hyperlink r:id="rId22">
+      <w:hyperlink r:id="rId21">
         <w:r>
           <w:rPr>
             <w:rStyle w:val="Hyperlink"/>
@@ -321,8 +321,8 @@
     <w:p>
       <w:pPr>
         <w:numPr>
+          <w:ilvl w:val="0"/>
           <w:numId w:val="1002"/>
-          <w:ilvl w:val="0"/>
         </w:numPr>
       </w:pPr>
       <w:r>
@@ -343,7 +343,7 @@
       <w:r>
         <w:t xml:space="preserve"> </w:t>
       </w:r>
-      <w:hyperlink r:id="rId23">
+      <w:hyperlink r:id="rId22">
         <w:r>
           <w:rPr>
             <w:rStyle w:val="Hyperlink"/>
@@ -355,8 +355,8 @@
     <w:p>
       <w:pPr>
         <w:numPr>
+          <w:ilvl w:val="0"/>
           <w:numId w:val="1002"/>
-          <w:ilvl w:val="0"/>
         </w:numPr>
       </w:pPr>
       <w:r>
@@ -372,12 +372,12 @@
         <w:t xml:space="preserve"> </w:t>
       </w:r>
       <w:r>
-        <w:t xml:space="preserve">Med Decis Making. 2020 Online first.</w:t>
+        <w:t xml:space="preserve">Med Decis Mak. 2020;40(2):242-248.</w:t>
       </w:r>
       <w:r>
         <w:t xml:space="preserve"> </w:t>
       </w:r>
-      <w:hyperlink r:id="rId24">
+      <w:hyperlink r:id="rId23">
         <w:r>
           <w:rPr>
             <w:rStyle w:val="Hyperlink"/>
@@ -424,12 +424,11 @@
         <w:t xml:space="preserve">and adapted with proper attribution.</w:t>
       </w:r>
     </w:p>
+    <w:bookmarkStart w:id="26" w:name="X1ebb5234d27bbadc104d52bc0c9125a4ee81f60"/>
     <w:p>
       <w:pPr>
         <w:pStyle w:val="Heading1"/>
       </w:pPr>
-      <w:bookmarkStart w:id="25" w:name="exercise-i-construct-a-markov-model-of-the-sick-sicker-disease"/>
-      <w:bookmarkEnd w:id="25"/>
       <w:r>
         <w:t xml:space="preserve">Exercise I: Construct a Markov Model of the Sick-Sicker Disease</w:t>
       </w:r>
@@ -447,12 +446,12 @@
         <w:pStyle w:val="BodyText"/>
       </w:pPr>
       <w:r>
-        <w:t xml:space="preserve">To model this disease, we will rely on a state-transition cohort model, called the Sick-Sicker model, first described by Enns et al. The Sick-Sicker model consists of four health states: Healthy (H), two disease states, Sick (S1) and Sicker (S2), and Dead (D) (Figure 1). All individuals start in the Healthy state. Over time, healthy individuals may develop the disease and can progress to S1. Individuals in S1 can recover (return to state H), progress further to S2 or die. Individuals in S2 cannot recover (i.e. cannot transition to either S1 or H). Individuals in H have a baseline probability of death; individuals in S1 and S2 experience increased mortality compared to those in the H state, given in terms of hazard ratios. These ratios are used to calculate the probabilities of dying when in S1 and S2.</w:t>
-      </w:r>
-    </w:p>
-    <w:p>
-      <w:pPr>
-        <w:pStyle w:val="FigureWithCaption"/>
+        <w:t xml:space="preserve">To model this disease, we will rely on a state-transition cohort model, called the Sick-Sicker model, first described by Enns et al. The Sick-Sicker model consists of four health states: Healthy (H), two disease states, Sick (S1) and Sicker (S2), and Dead (D) (Figure 1). All individuals start in the Healthy state. Over time, healthy individuals may develop the disease and can progress to S1. Individuals in S1 can recover (return to state H), progress further to S2 or die. Individuals in S2 cannot recover (i.e. cannot transition to either S1 or H). Individuals in H have a baseline probability of death; individuals in S1 and S2 experience increased mortality compared to those in the H state, given in terms of hazard ratios. These ratios are used to calculate the probabilities of dying when in S1 and S2.</w:t>
+      </w:r>
+    </w:p>
+    <w:p>
+      <w:pPr>
+        <w:pStyle w:val="CaptionedFigure"/>
       </w:pPr>
       <w:r>
         <w:drawing>
@@ -464,13 +463,13 @@
               <a:graphicData uri="http://schemas.openxmlformats.org/drawingml/2006/picture">
                 <pic:pic>
                   <pic:nvPicPr>
-                    <pic:cNvPr descr="/Users/elinekrijkamp/Documents/GitHub/Course-Modularization/static/Course_Modularization/Markov%20models/Markov%20Sick-Sicker/figures/sick_sicker_diagram.png" id="0" name="Picture"/>
+                    <pic:cNvPr descr="C:/Users/Alan%20Yang/Desktop/GitHub%20local/Course-Modularization/static/Course_Modularization/Markov%20models/Markov%20Sick-Sicker/figures/sick_sicker_diagram.png" id="0" name="Picture"/>
                     <pic:cNvPicPr>
                       <a:picLocks noChangeArrowheads="1" noChangeAspect="1"/>
                     </pic:cNvPicPr>
                   </pic:nvPicPr>
                   <pic:blipFill>
-                    <a:blip r:embed="rId26"/>
+                    <a:blip r:embed="rId24"/>
                     <a:stretch>
                       <a:fillRect/>
                     </a:stretch>
@@ -505,12 +504,11 @@
         <w:t xml:space="preserve">Schematic representation of the Sick-Sicker model</w:t>
       </w:r>
     </w:p>
+    <w:bookmarkStart w:id="25" w:name="tasks"/>
     <w:p>
       <w:pPr>
         <w:pStyle w:val="Heading2"/>
       </w:pPr>
-      <w:bookmarkStart w:id="27" w:name="tasks"/>
-      <w:bookmarkEnd w:id="27"/>
       <w:r>
         <w:t xml:space="preserve">Tasks</w:t>
       </w:r>
@@ -518,8 +516,8 @@
     <w:p>
       <w:pPr>
         <w:numPr>
+          <w:ilvl w:val="0"/>
           <w:numId w:val="1003"/>
-          <w:ilvl w:val="0"/>
         </w:numPr>
       </w:pPr>
       <w:r>
@@ -544,33 +542,33 @@
     <w:p>
       <w:pPr>
         <w:numPr>
+          <w:ilvl w:val="0"/>
           <w:numId w:val="1003"/>
+        </w:numPr>
+      </w:pPr>
+      <w:r>
+        <w:t xml:space="preserve">Plot the survival curve for the cohort under no treatment.</w:t>
+      </w:r>
+    </w:p>
+    <w:p>
+      <w:pPr>
+        <w:numPr>
           <w:ilvl w:val="0"/>
+          <w:numId w:val="1003"/>
         </w:numPr>
       </w:pPr>
       <w:r>
-        <w:t xml:space="preserve">Plot the survival curve for the cohort under no treatment.</w:t>
+        <w:t xml:space="preserve">Estimate the cost-effectiveness of treatment vs no-treatment.</w:t>
       </w:r>
     </w:p>
     <w:p>
       <w:pPr>
         <w:numPr>
+          <w:ilvl w:val="0"/>
           <w:numId w:val="1003"/>
-          <w:ilvl w:val="0"/>
         </w:numPr>
       </w:pPr>
       <w:r>
-        <w:t xml:space="preserve">Estimate the cost-effectiveness of treatment vs no-treatment.</w:t>
-      </w:r>
-    </w:p>
-    <w:p>
-      <w:pPr>
-        <w:numPr>
-          <w:numId w:val="1003"/>
-          <w:ilvl w:val="0"/>
-        </w:numPr>
-      </w:pPr>
-      <w:r>
         <w:t xml:space="preserve">Create a cost-effectiveness table with all results of interest.</w:t>
       </w:r>
     </w:p>
@@ -580,6 +578,7 @@
       </w:pPr>
       <w:r>
         <w:rPr>
+          <w:bCs/>
           <w:b/>
         </w:rPr>
         <w:t xml:space="preserve">Table I: Input parameters</w:t>
@@ -587,26 +586,17 @@
     </w:p>
     <w:tbl>
       <w:tblPr>
-        <w:tblStyle w:val="TableNormal"/>
-        <w:tblW w:type="pct" w:w="4652.777777777777"/>
-        <w:tblLook w:firstRow="1"/>
+        <w:tblStyle w:val="Table"/>
+        <w:tblW w:type="pct" w:w="5000.0"/>
+        <w:tblLook w:firstRow="1" w:lastRow="0" w:firstColumn="0" w:lastColumn="0" w:noHBand="0" w:noVBand="0" w:val="0020"/>
       </w:tblPr>
       <w:tblGrid>
-        <w:gridCol w:w="4069"/>
-        <w:gridCol w:w="1540"/>
-        <w:gridCol w:w="1760"/>
+        <w:gridCol w:w="4455"/>
+        <w:gridCol w:w="1608"/>
+        <w:gridCol w:w="1856"/>
       </w:tblGrid>
       <w:tr>
-        <w:trPr>
-          <w:cnfStyle w:firstRow="1"/>
-        </w:trPr>
-        <w:tc>
-          <w:tcPr>
-            <w:tcBorders>
-              <w:bottom w:val="single"/>
-            </w:tcBorders>
-            <w:vAlign w:val="bottom"/>
-          </w:tcPr>
+        <w:tc>
           <w:p>
             <w:pPr>
               <w:pStyle w:val="Compact"/>
@@ -614,6 +604,7 @@
             </w:pPr>
             <w:r>
               <w:rPr>
+                <w:bCs/>
                 <w:b/>
               </w:rPr>
               <w:t xml:space="preserve">Parameter</w:t>
@@ -621,12 +612,6 @@
           </w:p>
         </w:tc>
         <w:tc>
-          <w:tcPr>
-            <w:tcBorders>
-              <w:bottom w:val="single"/>
-            </w:tcBorders>
-            <w:vAlign w:val="bottom"/>
-          </w:tcPr>
           <w:p>
             <w:pPr>
               <w:pStyle w:val="Compact"/>
@@ -634,6 +619,7 @@
             </w:pPr>
             <w:r>
               <w:rPr>
+                <w:bCs/>
                 <w:b/>
               </w:rPr>
               <w:t xml:space="preserve">R name</w:t>
@@ -641,12 +627,6 @@
           </w:p>
         </w:tc>
         <w:tc>
-          <w:tcPr>
-            <w:tcBorders>
-              <w:bottom w:val="single"/>
-            </w:tcBorders>
-            <w:vAlign w:val="bottom"/>
-          </w:tcPr>
           <w:p>
             <w:pPr>
               <w:pStyle w:val="Compact"/>
@@ -654,6 +634,7 @@
             </w:pPr>
             <w:r>
               <w:rPr>
+                <w:bCs/>
                 <w:b/>
               </w:rPr>
               <w:t xml:space="preserve">Value</w:t>
@@ -712,11 +693,7 @@
           </w:p>
         </w:tc>
         <w:tc>
-          <w:p>
-            <w:pPr>
-              <w:pStyle w:val="Compact"/>
-            </w:pPr>
-          </w:p>
+          <w:p/>
         </w:tc>
         <w:tc>
           <w:p>
@@ -819,18 +796,10 @@
           </w:p>
         </w:tc>
         <w:tc>
-          <w:p>
-            <w:pPr>
-              <w:pStyle w:val="Compact"/>
-            </w:pPr>
-          </w:p>
-        </w:tc>
-        <w:tc>
-          <w:p>
-            <w:pPr>
-              <w:pStyle w:val="Compact"/>
-            </w:pPr>
-          </w:p>
+          <w:p/>
+        </w:tc>
+        <w:tc>
+          <w:p/>
         </w:tc>
       </w:tr>
       <w:tr>
@@ -960,18 +929,10 @@
           </w:p>
         </w:tc>
         <w:tc>
-          <w:p>
-            <w:pPr>
-              <w:pStyle w:val="Compact"/>
-            </w:pPr>
-          </w:p>
-        </w:tc>
-        <w:tc>
-          <w:p>
-            <w:pPr>
-              <w:pStyle w:val="Compact"/>
-            </w:pPr>
-          </w:p>
+          <w:p/>
+        </w:tc>
+        <w:tc>
+          <w:p/>
         </w:tc>
       </w:tr>
       <w:tr>
@@ -1101,18 +1062,10 @@
           </w:p>
         </w:tc>
         <w:tc>
-          <w:p>
-            <w:pPr>
-              <w:pStyle w:val="Compact"/>
-            </w:pPr>
-          </w:p>
-        </w:tc>
-        <w:tc>
-          <w:p>
-            <w:pPr>
-              <w:pStyle w:val="Compact"/>
-            </w:pPr>
-          </w:p>
+          <w:p/>
+        </w:tc>
+        <w:tc>
+          <w:p/>
         </w:tc>
       </w:tr>
       <w:tr>
@@ -1318,18 +1271,10 @@
           </w:p>
         </w:tc>
         <w:tc>
-          <w:p>
-            <w:pPr>
-              <w:pStyle w:val="Compact"/>
-            </w:pPr>
-          </w:p>
-        </w:tc>
-        <w:tc>
-          <w:p>
-            <w:pPr>
-              <w:pStyle w:val="Compact"/>
-            </w:pPr>
-          </w:p>
+          <w:p/>
+        </w:tc>
+        <w:tc>
+          <w:p/>
         </w:tc>
       </w:tr>
       <w:tr>
@@ -1497,18 +1442,10 @@
           </w:p>
         </w:tc>
         <w:tc>
-          <w:p>
-            <w:pPr>
-              <w:pStyle w:val="Compact"/>
-            </w:pPr>
-          </w:p>
-        </w:tc>
-        <w:tc>
-          <w:p>
-            <w:pPr>
-              <w:pStyle w:val="Compact"/>
-            </w:pPr>
-          </w:p>
+          <w:p/>
+        </w:tc>
+        <w:tc>
+          <w:p/>
         </w:tc>
       </w:tr>
       <w:tr>
@@ -1577,9 +1514,15 @@
           <m:t>r</m:t>
         </m:r>
         <m:r>
+          <m:rPr>
+            <m:sty m:val="p"/>
+          </m:rPr>
           <m:t>=</m:t>
         </m:r>
         <m:r>
+          <m:rPr>
+            <m:sty m:val="p"/>
+          </m:rPr>
           <m:t>−</m:t>
         </m:r>
         <m:r>
@@ -1595,18 +1538,27 @@
           <m:t>a</m:t>
         </m:r>
         <m:r>
+          <m:rPr>
+            <m:sty m:val="p"/>
+          </m:rPr>
           <m:t>(</m:t>
         </m:r>
         <m:r>
           <m:t>1</m:t>
         </m:r>
         <m:r>
+          <m:rPr>
+            <m:sty m:val="p"/>
+          </m:rPr>
           <m:t>−</m:t>
         </m:r>
         <m:r>
           <m:t>p</m:t>
         </m:r>
         <m:r>
+          <m:rPr>
+            <m:sty m:val="p"/>
+          </m:rPr>
           <m:t>)</m:t>
         </m:r>
       </m:oMath>
@@ -1624,12 +1576,18 @@
           <m:t>p</m:t>
         </m:r>
         <m:r>
+          <m:rPr>
+            <m:sty m:val="p"/>
+          </m:rPr>
           <m:t>=</m:t>
         </m:r>
         <m:r>
           <m:t>1</m:t>
         </m:r>
         <m:r>
+          <m:rPr>
+            <m:sty m:val="p"/>
+          </m:rPr>
           <m:t>−</m:t>
         </m:r>
         <m:sSup>
@@ -1640,9 +1598,15 @@
           </m:e>
           <m:sup>
             <m:r>
+              <m:rPr>
+                <m:sty m:val="p"/>
+              </m:rPr>
               <m:t>(</m:t>
             </m:r>
             <m:r>
+              <m:rPr>
+                <m:sty m:val="p"/>
+              </m:rPr>
               <m:t>−</m:t>
             </m:r>
             <m:r>
@@ -1652,18 +1616,22 @@
               <m:t>t</m:t>
             </m:r>
             <m:r>
+              <m:rPr>
+                <m:sty m:val="p"/>
+              </m:rPr>
               <m:t>)</m:t>
             </m:r>
           </m:sup>
         </m:sSup>
       </m:oMath>
     </w:p>
+    <w:bookmarkEnd w:id="25"/>
+    <w:bookmarkEnd w:id="26"/>
+    <w:bookmarkStart w:id="28" w:name="X56a6ad6964c846f3bd6130df67a6208c26393a6"/>
     <w:p>
       <w:pPr>
         <w:pStyle w:val="Heading1"/>
       </w:pPr>
-      <w:bookmarkStart w:id="28" w:name="exercise-ii-probabilistic-sensitivity-analysis-of-the-sick-sicker-markov-model"/>
-      <w:bookmarkEnd w:id="28"/>
       <w:r>
         <w:t xml:space="preserve">Exercise II: Probabilistic sensitivity analysis of the Sick-Sicker Markov model</w:t>
       </w:r>
@@ -1694,6 +1662,7 @@
       </w:pPr>
       <w:r>
         <w:rPr>
+          <w:bCs/>
           <w:b/>
         </w:rPr>
         <w:t xml:space="preserve">Table II: Input parameters for probabilistic analysis</w:t>
@@ -1701,26 +1670,17 @@
     </w:p>
     <w:tbl>
       <w:tblPr>
-        <w:tblStyle w:val="TableNormal"/>
+        <w:tblStyle w:val="Table"/>
         <w:tblW w:type="pct" w:w="5000.0"/>
-        <w:tblLook w:firstRow="1"/>
+        <w:tblLook w:firstRow="1" w:lastRow="0" w:firstColumn="0" w:lastColumn="0" w:noHBand="0" w:noVBand="0" w:val="0020"/>
       </w:tblPr>
       <w:tblGrid>
-        <w:gridCol w:w="2790"/>
-        <w:gridCol w:w="1508"/>
-        <w:gridCol w:w="3620"/>
+        <w:gridCol w:w="2795"/>
+        <w:gridCol w:w="1475"/>
+        <w:gridCol w:w="3649"/>
       </w:tblGrid>
       <w:tr>
-        <w:trPr>
-          <w:cnfStyle w:firstRow="1"/>
-        </w:trPr>
-        <w:tc>
-          <w:tcPr>
-            <w:tcBorders>
-              <w:bottom w:val="single"/>
-            </w:tcBorders>
-            <w:vAlign w:val="bottom"/>
-          </w:tcPr>
+        <w:tc>
           <w:p>
             <w:pPr>
               <w:pStyle w:val="Compact"/>
@@ -1728,6 +1688,7 @@
             </w:pPr>
             <w:r>
               <w:rPr>
+                <w:bCs/>
                 <w:b/>
               </w:rPr>
               <w:t xml:space="preserve">Parameter</w:t>
@@ -1735,12 +1696,6 @@
           </w:p>
         </w:tc>
         <w:tc>
-          <w:tcPr>
-            <w:tcBorders>
-              <w:bottom w:val="single"/>
-            </w:tcBorders>
-            <w:vAlign w:val="bottom"/>
-          </w:tcPr>
           <w:p>
             <w:pPr>
               <w:pStyle w:val="Compact"/>
@@ -1748,6 +1703,7 @@
             </w:pPr>
             <w:r>
               <w:rPr>
+                <w:bCs/>
                 <w:b/>
               </w:rPr>
               <w:t xml:space="preserve">Distribution</w:t>
@@ -1755,12 +1711,6 @@
           </w:p>
         </w:tc>
         <w:tc>
-          <w:tcPr>
-            <w:tcBorders>
-              <w:bottom w:val="single"/>
-            </w:tcBorders>
-            <w:vAlign w:val="bottom"/>
-          </w:tcPr>
           <w:p>
             <w:pPr>
               <w:pStyle w:val="Compact"/>
@@ -1768,6 +1718,7 @@
             </w:pPr>
             <w:r>
               <w:rPr>
+                <w:bCs/>
                 <w:b/>
               </w:rPr>
               <w:t xml:space="preserve">Distribution values</w:t>
@@ -1826,18 +1777,10 @@
           </w:p>
         </w:tc>
         <w:tc>
-          <w:p>
-            <w:pPr>
-              <w:pStyle w:val="Compact"/>
-            </w:pPr>
-          </w:p>
-        </w:tc>
-        <w:tc>
-          <w:p>
-            <w:pPr>
-              <w:pStyle w:val="Compact"/>
-            </w:pPr>
-          </w:p>
+          <w:p/>
+        </w:tc>
+        <w:tc>
+          <w:p/>
         </w:tc>
       </w:tr>
       <w:tr>
@@ -1874,12 +1817,18 @@
                 <m:t>α</m:t>
               </m:r>
               <m:r>
+                <m:rPr>
+                  <m:sty m:val="p"/>
+                </m:rPr>
                 <m:t>=</m:t>
               </m:r>
               <m:r>
                 <m:t>30</m:t>
               </m:r>
               <m:r>
+                <m:rPr>
+                  <m:sty m:val="p"/>
+                </m:rPr>
                 <m:t>,</m:t>
               </m:r>
               <m:r>
@@ -1889,6 +1838,9 @@
                 <m:t>β</m:t>
               </m:r>
               <m:r>
+                <m:rPr>
+                  <m:sty m:val="p"/>
+                </m:rPr>
                 <m:t>=</m:t>
               </m:r>
               <m:r>
@@ -1932,12 +1884,18 @@
                 <m:t>α</m:t>
               </m:r>
               <m:r>
+                <m:rPr>
+                  <m:sty m:val="p"/>
+                </m:rPr>
                 <m:t>=</m:t>
               </m:r>
               <m:r>
                 <m:t>60</m:t>
               </m:r>
               <m:r>
+                <m:rPr>
+                  <m:sty m:val="p"/>
+                </m:rPr>
                 <m:t>,</m:t>
               </m:r>
               <m:r>
@@ -1947,6 +1905,9 @@
                 <m:t>β</m:t>
               </m:r>
               <m:r>
+                <m:rPr>
+                  <m:sty m:val="p"/>
+                </m:rPr>
                 <m:t>=</m:t>
               </m:r>
               <m:r>
@@ -1990,12 +1951,18 @@
                 <m:t>α</m:t>
               </m:r>
               <m:r>
+                <m:rPr>
+                  <m:sty m:val="p"/>
+                </m:rPr>
                 <m:t>=</m:t>
               </m:r>
               <m:r>
                 <m:t>84</m:t>
               </m:r>
               <m:r>
+                <m:rPr>
+                  <m:sty m:val="p"/>
+                </m:rPr>
                 <m:t>,</m:t>
               </m:r>
               <m:r>
@@ -2005,6 +1972,9 @@
                 <m:t>β</m:t>
               </m:r>
               <m:r>
+                <m:rPr>
+                  <m:sty m:val="p"/>
+                </m:rPr>
                 <m:t>=</m:t>
               </m:r>
               <m:r>
@@ -2027,18 +1997,10 @@
           </w:p>
         </w:tc>
         <w:tc>
-          <w:p>
-            <w:pPr>
-              <w:pStyle w:val="Compact"/>
-            </w:pPr>
-          </w:p>
-        </w:tc>
-        <w:tc>
-          <w:p>
-            <w:pPr>
-              <w:pStyle w:val="Compact"/>
-            </w:pPr>
-          </w:p>
+          <w:p/>
+        </w:tc>
+        <w:tc>
+          <w:p/>
         </w:tc>
       </w:tr>
       <w:tr>
@@ -2075,12 +2037,18 @@
                 <m:t>α</m:t>
               </m:r>
               <m:r>
+                <m:rPr>
+                  <m:sty m:val="p"/>
+                </m:rPr>
                 <m:t>=</m:t>
               </m:r>
               <m:r>
                 <m:t>10</m:t>
               </m:r>
               <m:r>
+                <m:rPr>
+                  <m:sty m:val="p"/>
+                </m:rPr>
                 <m:t>,</m:t>
               </m:r>
               <m:r>
@@ -2090,6 +2058,9 @@
                 <m:t>β</m:t>
               </m:r>
               <m:r>
+                <m:rPr>
+                  <m:sty m:val="p"/>
+                </m:rPr>
                 <m:t>=</m:t>
               </m:r>
               <m:r>
@@ -2133,6 +2104,9 @@
                 <m:t>μ</m:t>
               </m:r>
               <m:r>
+                <m:rPr>
+                  <m:sty m:val="p"/>
+                </m:rPr>
                 <m:t>=</m:t>
               </m:r>
               <m:r>
@@ -2145,15 +2119,24 @@
                 <m:t>g</m:t>
               </m:r>
               <m:r>
+                <m:rPr>
+                  <m:sty m:val="p"/>
+                </m:rPr>
                 <m:t>(</m:t>
               </m:r>
               <m:r>
                 <m:t>3</m:t>
               </m:r>
               <m:r>
+                <m:rPr>
+                  <m:sty m:val="p"/>
+                </m:rPr>
                 <m:t>)</m:t>
               </m:r>
               <m:r>
+                <m:rPr>
+                  <m:sty m:val="p"/>
+                </m:rPr>
                 <m:t>,</m:t>
               </m:r>
               <m:r>
@@ -2163,6 +2146,9 @@
                 <m:t>σ</m:t>
               </m:r>
               <m:r>
+                <m:rPr>
+                  <m:sty m:val="p"/>
+                </m:rPr>
                 <m:t>=</m:t>
               </m:r>
               <m:r>
@@ -2206,6 +2192,9 @@
                 <m:t>μ</m:t>
               </m:r>
               <m:r>
+                <m:rPr>
+                  <m:sty m:val="p"/>
+                </m:rPr>
                 <m:t>=</m:t>
               </m:r>
               <m:r>
@@ -2218,15 +2207,24 @@
                 <m:t>g</m:t>
               </m:r>
               <m:r>
+                <m:rPr>
+                  <m:sty m:val="p"/>
+                </m:rPr>
                 <m:t>(</m:t>
               </m:r>
               <m:r>
                 <m:t>10</m:t>
               </m:r>
               <m:r>
+                <m:rPr>
+                  <m:sty m:val="p"/>
+                </m:rPr>
                 <m:t>)</m:t>
               </m:r>
               <m:r>
+                <m:rPr>
+                  <m:sty m:val="p"/>
+                </m:rPr>
                 <m:t>,</m:t>
               </m:r>
               <m:r>
@@ -2236,6 +2234,9 @@
                 <m:t>σ</m:t>
               </m:r>
               <m:r>
+                <m:rPr>
+                  <m:sty m:val="p"/>
+                </m:rPr>
                 <m:t>=</m:t>
               </m:r>
               <m:r>
@@ -2258,18 +2259,10 @@
           </w:p>
         </w:tc>
         <w:tc>
-          <w:p>
-            <w:pPr>
-              <w:pStyle w:val="Compact"/>
-            </w:pPr>
-          </w:p>
-        </w:tc>
-        <w:tc>
-          <w:p>
-            <w:pPr>
-              <w:pStyle w:val="Compact"/>
-            </w:pPr>
-          </w:p>
+          <w:p/>
+        </w:tc>
+        <w:tc>
+          <w:p/>
         </w:tc>
       </w:tr>
       <w:tr>
@@ -2425,18 +2418,10 @@
           </w:p>
         </w:tc>
         <w:tc>
-          <w:p>
-            <w:pPr>
-              <w:pStyle w:val="Compact"/>
-            </w:pPr>
-          </w:p>
-        </w:tc>
-        <w:tc>
-          <w:p>
-            <w:pPr>
-              <w:pStyle w:val="Compact"/>
-            </w:pPr>
-          </w:p>
+          <w:p/>
+        </w:tc>
+        <w:tc>
+          <w:p/>
         </w:tc>
       </w:tr>
       <w:tr>
@@ -2473,12 +2458,18 @@
                 <m:t>α</m:t>
               </m:r>
               <m:r>
+                <m:rPr>
+                  <m:sty m:val="p"/>
+                </m:rPr>
                 <m:t>=</m:t>
               </m:r>
               <m:r>
                 <m:t>200</m:t>
               </m:r>
               <m:r>
+                <m:rPr>
+                  <m:sty m:val="p"/>
+                </m:rPr>
                 <m:t>,</m:t>
               </m:r>
               <m:r>
@@ -2488,6 +2479,9 @@
                 <m:t>β</m:t>
               </m:r>
               <m:r>
+                <m:rPr>
+                  <m:sty m:val="p"/>
+                </m:rPr>
                 <m:t>=</m:t>
               </m:r>
               <m:r>
@@ -2531,12 +2525,18 @@
                 <m:t>α</m:t>
               </m:r>
               <m:r>
+                <m:rPr>
+                  <m:sty m:val="p"/>
+                </m:rPr>
                 <m:t>=</m:t>
               </m:r>
               <m:r>
                 <m:t>130</m:t>
               </m:r>
               <m:r>
+                <m:rPr>
+                  <m:sty m:val="p"/>
+                </m:rPr>
                 <m:t>,</m:t>
               </m:r>
               <m:r>
@@ -2546,6 +2546,9 @@
                 <m:t>β</m:t>
               </m:r>
               <m:r>
+                <m:rPr>
+                  <m:sty m:val="p"/>
+                </m:rPr>
                 <m:t>=</m:t>
               </m:r>
               <m:r>
@@ -2589,12 +2592,18 @@
                 <m:t>α</m:t>
               </m:r>
               <m:r>
+                <m:rPr>
+                  <m:sty m:val="p"/>
+                </m:rPr>
                 <m:t>=</m:t>
               </m:r>
               <m:r>
                 <m:t>230</m:t>
               </m:r>
               <m:r>
+                <m:rPr>
+                  <m:sty m:val="p"/>
+                </m:rPr>
                 <m:t>,</m:t>
               </m:r>
               <m:r>
@@ -2604,6 +2613,9 @@
                 <m:t>β</m:t>
               </m:r>
               <m:r>
+                <m:rPr>
+                  <m:sty m:val="p"/>
+                </m:rPr>
                 <m:t>=</m:t>
               </m:r>
               <m:r>
@@ -2626,18 +2638,10 @@
           </w:p>
         </w:tc>
         <w:tc>
-          <w:p>
-            <w:pPr>
-              <w:pStyle w:val="Compact"/>
-            </w:pPr>
-          </w:p>
-        </w:tc>
-        <w:tc>
-          <w:p>
-            <w:pPr>
-              <w:pStyle w:val="Compact"/>
-            </w:pPr>
-          </w:p>
+          <w:p/>
+        </w:tc>
+        <w:tc>
+          <w:p/>
         </w:tc>
       </w:tr>
       <w:tr>
@@ -2674,12 +2678,18 @@
                 <m:t>α</m:t>
               </m:r>
               <m:r>
+                <m:rPr>
+                  <m:sty m:val="p"/>
+                </m:rPr>
                 <m:t>=</m:t>
               </m:r>
               <m:r>
                 <m:t>300</m:t>
               </m:r>
               <m:r>
+                <m:rPr>
+                  <m:sty m:val="p"/>
+                </m:rPr>
                 <m:t>,</m:t>
               </m:r>
               <m:r>
@@ -2689,6 +2699,9 @@
                 <m:t>β</m:t>
               </m:r>
               <m:r>
+                <m:rPr>
+                  <m:sty m:val="p"/>
+                </m:rPr>
                 <m:t>=</m:t>
               </m:r>
               <m:r>
@@ -2699,12 +2712,11 @@
         </w:tc>
       </w:tr>
     </w:tbl>
+    <w:bookmarkStart w:id="27" w:name="tasks-1"/>
     <w:p>
       <w:pPr>
         <w:pStyle w:val="Heading2"/>
       </w:pPr>
-      <w:bookmarkStart w:id="29" w:name="tasks-1"/>
-      <w:bookmarkEnd w:id="29"/>
       <w:r>
         <w:t xml:space="preserve">Tasks</w:t>
       </w:r>
@@ -2712,8 +2724,8 @@
     <w:p>
       <w:pPr>
         <w:numPr>
+          <w:ilvl w:val="0"/>
           <w:numId w:val="1004"/>
-          <w:ilvl w:val="0"/>
         </w:numPr>
       </w:pPr>
       <w:r>
@@ -2741,14 +2753,29 @@
         <w:t xml:space="preserve"> </w:t>
       </w:r>
       <w:r>
-        <w:t xml:space="preserve">function of the Sick-Sicker Markov model in the file “Functions_markov_sick-sicker.R”.</w:t>
+        <w:t xml:space="preserve">function of the Sick-Sicker Markov model in the file</w:t>
+      </w:r>
+      <w:r>
+        <w:t xml:space="preserve"> </w:t>
+      </w:r>
+      <w:r>
+        <w:t xml:space="preserve">“</w:t>
+      </w:r>
+      <w:r>
+        <w:t xml:space="preserve">Functions_markov_sick-sicker.R</w:t>
+      </w:r>
+      <w:r>
+        <w:t xml:space="preserve">”</w:t>
+      </w:r>
+      <w:r>
+        <w:t xml:space="preserve">.</w:t>
       </w:r>
     </w:p>
     <w:p>
       <w:pPr>
         <w:numPr>
+          <w:ilvl w:val="0"/>
           <w:numId w:val="1004"/>
-          <w:ilvl w:val="0"/>
         </w:numPr>
       </w:pPr>
       <w:r>
@@ -2773,41 +2800,59 @@
     <w:p>
       <w:pPr>
         <w:numPr>
+          <w:ilvl w:val="0"/>
           <w:numId w:val="1004"/>
+        </w:numPr>
+      </w:pPr>
+      <w:r>
+        <w:t xml:space="preserve">Open the file</w:t>
+      </w:r>
+      <w:r>
+        <w:t xml:space="preserve"> </w:t>
+      </w:r>
+      <w:r>
+        <w:t xml:space="preserve">“</w:t>
+      </w:r>
+      <w:r>
+        <w:t xml:space="preserve">markov_sick-sicker_SA_template.R</w:t>
+      </w:r>
+      <w:r>
+        <w:t xml:space="preserve">”</w:t>
+      </w:r>
+      <w:r>
+        <w:t xml:space="preserve"> </w:t>
+      </w:r>
+      <w:r>
+        <w:t xml:space="preserve">and conduct a probabilistic Cost-Effectiveness analysis of treatment vs no-treatment.</w:t>
+      </w:r>
+    </w:p>
+    <w:p>
+      <w:pPr>
+        <w:numPr>
           <w:ilvl w:val="0"/>
+          <w:numId w:val="1004"/>
         </w:numPr>
       </w:pPr>
       <w:r>
-        <w:t xml:space="preserve">Open the file “markov_sick-sicker_SA_template.R” and conduct a probabilistic Cost-Effectiveness analysis of treatment vs no-treatment.</w:t>
+        <w:t xml:space="preserve">Create histograms of model inputs.</w:t>
       </w:r>
     </w:p>
     <w:p>
       <w:pPr>
         <w:numPr>
+          <w:ilvl w:val="0"/>
           <w:numId w:val="1004"/>
+        </w:numPr>
+      </w:pPr>
+      <w:r>
+        <w:t xml:space="preserve">Create a cost-effectiveness plane to present discounted costs and QALYs.</w:t>
+      </w:r>
+    </w:p>
+    <w:p>
+      <w:pPr>
+        <w:numPr>
           <w:ilvl w:val="0"/>
-        </w:numPr>
-      </w:pPr>
-      <w:r>
-        <w:t xml:space="preserve">Create histograms of model inputs.</w:t>
-      </w:r>
-    </w:p>
-    <w:p>
-      <w:pPr>
-        <w:numPr>
           <w:numId w:val="1004"/>
-          <w:ilvl w:val="0"/>
-        </w:numPr>
-      </w:pPr>
-      <w:r>
-        <w:t xml:space="preserve">Create a cost-effectiveness plane to present discounted costs and QALYs.</w:t>
-      </w:r>
-    </w:p>
-    <w:p>
-      <w:pPr>
-        <w:numPr>
-          <w:numId w:val="1004"/>
-          <w:ilvl w:val="0"/>
         </w:numPr>
       </w:pPr>
       <w:r>
@@ -2818,6 +2863,9 @@
       </w:r>
       <m:oMath>
         <m:r>
+          <m:rPr>
+            <m:sty m:val="p"/>
+          </m:rPr>
           <m:t>$</m:t>
         </m:r>
         <m:r>
@@ -2835,12 +2883,18 @@
       </w:r>
       <m:oMath>
         <m:r>
+          <m:rPr>
+            <m:sty m:val="p"/>
+          </m:rPr>
           <m:t>$</m:t>
         </m:r>
         <m:r>
           <m:t>200</m:t>
         </m:r>
         <m:r>
+          <m:rPr>
+            <m:sty m:val="p"/>
+          </m:rPr>
           <m:t>,</m:t>
         </m:r>
         <m:r>
@@ -2854,28 +2908,34 @@
     <w:p>
       <w:pPr>
         <w:numPr>
+          <w:ilvl w:val="0"/>
           <w:numId w:val="1004"/>
+        </w:numPr>
+      </w:pPr>
+      <w:r>
+        <w:t xml:space="preserve">Create the expected loss curves (ELCs) plot</w:t>
+      </w:r>
+    </w:p>
+    <w:p>
+      <w:pPr>
+        <w:numPr>
           <w:ilvl w:val="0"/>
+          <w:numId w:val="1004"/>
         </w:numPr>
       </w:pPr>
       <w:r>
-        <w:t xml:space="preserve">Create the expected loss curves (ELCs) plot</w:t>
-      </w:r>
-    </w:p>
-    <w:p>
-      <w:pPr>
-        <w:numPr>
-          <w:numId w:val="1004"/>
-          <w:ilvl w:val="0"/>
-        </w:numPr>
-      </w:pPr>
-      <w:r>
         <w:t xml:space="preserve">Create an expected value of perfect information (EVPI) plot.</w:t>
       </w:r>
     </w:p>
+    <w:bookmarkEnd w:id="27"/>
+    <w:bookmarkEnd w:id="28"/>
     <w:sectPr/>
   </w:body>
 </w:document>
+</file>
+
+<file path=word/comments.xml><?xml version="1.0" encoding="utf-8"?>
+<w:comments xmlns:w="http://schemas.openxmlformats.org/wordprocessingml/2006/main" xmlns:m="http://schemas.openxmlformats.org/officeDocument/2006/math" xmlns:r="http://schemas.openxmlformats.org/officeDocument/2006/relationships" xmlns:o="urn:schemas-microsoft-com:office:office" xmlns:v="urn:schemas-microsoft-com:vml" xmlns:w10="urn:schemas-microsoft-com:office:word" xmlns:a="http://schemas.openxmlformats.org/drawingml/2006/main" xmlns:pic="http://schemas.openxmlformats.org/drawingml/2006/picture" xmlns:wp="http://schemas.openxmlformats.org/drawingml/2006/wordprocessingDrawing"/>
 </file>
 
 <file path=word/footnotes.xml><?xml version="1.0" encoding="utf-8"?>
@@ -2899,18 +2959,15 @@
 
 <file path=word/numbering.xml><?xml version="1.0" encoding="utf-8"?>
 <w:numbering xmlns:w="http://schemas.openxmlformats.org/wordprocessingml/2006/main">
-  <w:abstractNum w:abstractNumId="0">
-    <w:nsid w:val="e17f69ba"/>
+  <w:abstractNum w:abstractNumId="990">
+    <w:nsid w:val="2c1ae401"/>
     <w:multiLevelType w:val="multilevel"/>
     <w:lvl w:ilvl="0">
       <w:numFmt w:val="bullet"/>
       <w:lvlText w:val=" "/>
       <w:lvlJc w:val="left"/>
       <w:pPr>
-        <w:tabs>
-          <w:tab w:val="num" w:pos="0"/>
-        </w:tabs>
-        <w:ind w:left="480" w:hanging="480"/>
+        <w:ind w:left="720" w:hanging="480"/>
       </w:pPr>
     </w:lvl>
     <w:lvl w:ilvl="1">
@@ -2918,10 +2975,7 @@
       <w:lvlText w:val=" "/>
       <w:lvlJc w:val="left"/>
       <w:pPr>
-        <w:tabs>
-          <w:tab w:val="num" w:pos="720"/>
-        </w:tabs>
-        <w:ind w:left="1200" w:hanging="480"/>
+        <w:ind w:left="1440" w:hanging="480"/>
       </w:pPr>
     </w:lvl>
     <w:lvl w:ilvl="2">
@@ -2929,10 +2983,7 @@
       <w:lvlText w:val=" "/>
       <w:lvlJc w:val="left"/>
       <w:pPr>
-        <w:tabs>
-          <w:tab w:val="num" w:pos="1440"/>
-        </w:tabs>
-        <w:ind w:left="1920" w:hanging="480"/>
+        <w:ind w:left="2160" w:hanging="480"/>
       </w:pPr>
     </w:lvl>
     <w:lvl w:ilvl="3">
@@ -2940,10 +2991,7 @@
       <w:lvlText w:val=" "/>
       <w:lvlJc w:val="left"/>
       <w:pPr>
-        <w:tabs>
-          <w:tab w:val="num" w:pos="2160"/>
-        </w:tabs>
-        <w:ind w:left="2640" w:hanging="480"/>
+        <w:ind w:left="2880" w:hanging="480"/>
       </w:pPr>
     </w:lvl>
     <w:lvl w:ilvl="4">
@@ -2951,10 +2999,7 @@
       <w:lvlText w:val=" "/>
       <w:lvlJc w:val="left"/>
       <w:pPr>
-        <w:tabs>
-          <w:tab w:val="num" w:pos="2880"/>
-        </w:tabs>
-        <w:ind w:left="3360" w:hanging="480"/>
+        <w:ind w:left="3600" w:hanging="480"/>
       </w:pPr>
     </w:lvl>
     <w:lvl w:ilvl="5">
@@ -2962,10 +3007,7 @@
       <w:lvlText w:val=" "/>
       <w:lvlJc w:val="left"/>
       <w:pPr>
-        <w:tabs>
-          <w:tab w:val="num" w:pos="3600"/>
-        </w:tabs>
-        <w:ind w:left="4080" w:hanging="480"/>
+        <w:ind w:left="4320" w:hanging="480"/>
       </w:pPr>
     </w:lvl>
     <w:lvl w:ilvl="6">
@@ -2973,96 +3015,28 @@
       <w:lvlText w:val=" "/>
       <w:lvlJc w:val="left"/>
       <w:pPr>
-        <w:tabs>
-          <w:tab w:val="num" w:pos="4320"/>
-        </w:tabs>
-        <w:ind w:left="4800" w:hanging="480"/>
+        <w:ind w:left="5040" w:hanging="480"/>
       </w:pPr>
     </w:lvl>
-  </w:abstractNum>
-  <w:abstractNum w:abstractNumId="990">
-    <w:nsid w:val="755a876e"/>
-    <w:multiLevelType w:val="multilevel"/>
-    <w:lvl w:ilvl="0">
+    <w:lvl w:ilvl="7">
       <w:numFmt w:val="bullet"/>
       <w:lvlText w:val=" "/>
       <w:lvlJc w:val="left"/>
       <w:pPr>
-        <w:tabs>
-          <w:tab w:val="num" w:pos="0"/>
-        </w:tabs>
-        <w:ind w:left="480" w:hanging="480"/>
+        <w:ind w:left="5760" w:hanging="480"/>
       </w:pPr>
     </w:lvl>
-    <w:lvl w:ilvl="1">
+    <w:lvl w:ilvl="8">
       <w:numFmt w:val="bullet"/>
       <w:lvlText w:val=" "/>
       <w:lvlJc w:val="left"/>
       <w:pPr>
-        <w:tabs>
-          <w:tab w:val="num" w:pos="720"/>
-        </w:tabs>
-        <w:ind w:left="1200" w:hanging="480"/>
-      </w:pPr>
-    </w:lvl>
-    <w:lvl w:ilvl="2">
-      <w:numFmt w:val="bullet"/>
-      <w:lvlText w:val=" "/>
-      <w:lvlJc w:val="left"/>
-      <w:pPr>
-        <w:tabs>
-          <w:tab w:val="num" w:pos="1440"/>
-        </w:tabs>
-        <w:ind w:left="1920" w:hanging="480"/>
-      </w:pPr>
-    </w:lvl>
-    <w:lvl w:ilvl="3">
-      <w:numFmt w:val="bullet"/>
-      <w:lvlText w:val=" "/>
-      <w:lvlJc w:val="left"/>
-      <w:pPr>
-        <w:tabs>
-          <w:tab w:val="num" w:pos="2160"/>
-        </w:tabs>
-        <w:ind w:left="2640" w:hanging="480"/>
-      </w:pPr>
-    </w:lvl>
-    <w:lvl w:ilvl="4">
-      <w:numFmt w:val="bullet"/>
-      <w:lvlText w:val=" "/>
-      <w:lvlJc w:val="left"/>
-      <w:pPr>
-        <w:tabs>
-          <w:tab w:val="num" w:pos="2880"/>
-        </w:tabs>
-        <w:ind w:left="3360" w:hanging="480"/>
-      </w:pPr>
-    </w:lvl>
-    <w:lvl w:ilvl="5">
-      <w:numFmt w:val="bullet"/>
-      <w:lvlText w:val=" "/>
-      <w:lvlJc w:val="left"/>
-      <w:pPr>
-        <w:tabs>
-          <w:tab w:val="num" w:pos="3600"/>
-        </w:tabs>
-        <w:ind w:left="4080" w:hanging="480"/>
-      </w:pPr>
-    </w:lvl>
-    <w:lvl w:ilvl="6">
-      <w:numFmt w:val="bullet"/>
-      <w:lvlText w:val=" "/>
-      <w:lvlJc w:val="left"/>
-      <w:pPr>
-        <w:tabs>
-          <w:tab w:val="num" w:pos="4320"/>
-        </w:tabs>
-        <w:ind w:left="4800" w:hanging="480"/>
+        <w:ind w:left="6480" w:hanging="480"/>
       </w:pPr>
     </w:lvl>
   </w:abstractNum>
   <w:abstractNum w:abstractNumId="99411">
-    <w:nsid w:val="95149b28"/>
+    <w:nsid w:val="ea454b4c"/>
     <w:multiLevelType w:val="multilevel"/>
     <w:lvl w:ilvl="0">
       <w:start w:val="1"/>
@@ -3070,10 +3044,7 @@
       <w:lvlText w:val="%1."/>
       <w:lvlJc w:val="left"/>
       <w:pPr>
-        <w:tabs>
-          <w:tab w:val="num" w:pos="0"/>
-        </w:tabs>
-        <w:ind w:left="480" w:hanging="480"/>
+        <w:ind w:left="720" w:hanging="480"/>
       </w:pPr>
     </w:lvl>
     <w:lvl w:ilvl="1">
@@ -3082,10 +3053,7 @@
       <w:lvlText w:val="%2."/>
       <w:lvlJc w:val="left"/>
       <w:pPr>
-        <w:tabs>
-          <w:tab w:val="num" w:pos="720"/>
-        </w:tabs>
-        <w:ind w:left="1200" w:hanging="480"/>
+        <w:ind w:left="1440" w:hanging="480"/>
       </w:pPr>
     </w:lvl>
     <w:lvl w:ilvl="2">
@@ -3094,10 +3062,7 @@
       <w:lvlText w:val="%3."/>
       <w:lvlJc w:val="left"/>
       <w:pPr>
-        <w:tabs>
-          <w:tab w:val="num" w:pos="1440"/>
-        </w:tabs>
-        <w:ind w:left="1920" w:hanging="480"/>
+        <w:ind w:left="2160" w:hanging="480"/>
       </w:pPr>
     </w:lvl>
     <w:lvl w:ilvl="3">
@@ -3106,10 +3071,7 @@
       <w:lvlText w:val="%4."/>
       <w:lvlJc w:val="left"/>
       <w:pPr>
-        <w:tabs>
-          <w:tab w:val="num" w:pos="2160"/>
-        </w:tabs>
-        <w:ind w:left="2640" w:hanging="480"/>
+        <w:ind w:left="2880" w:hanging="480"/>
       </w:pPr>
     </w:lvl>
     <w:lvl w:ilvl="4">
@@ -3118,10 +3080,7 @@
       <w:lvlText w:val="%5."/>
       <w:lvlJc w:val="left"/>
       <w:pPr>
-        <w:tabs>
-          <w:tab w:val="num" w:pos="2880"/>
-        </w:tabs>
-        <w:ind w:left="3360" w:hanging="480"/>
+        <w:ind w:left="3600" w:hanging="480"/>
       </w:pPr>
     </w:lvl>
     <w:lvl w:ilvl="5">
@@ -3130,10 +3089,7 @@
       <w:lvlText w:val="%6."/>
       <w:lvlJc w:val="left"/>
       <w:pPr>
-        <w:tabs>
-          <w:tab w:val="num" w:pos="3600"/>
-        </w:tabs>
-        <w:ind w:left="4080" w:hanging="480"/>
+        <w:ind w:left="4320" w:hanging="480"/>
       </w:pPr>
     </w:lvl>
     <w:lvl w:ilvl="6">
@@ -3142,25 +3098,37 @@
       <w:lvlText w:val="%7."/>
       <w:lvlJc w:val="left"/>
       <w:pPr>
-        <w:tabs>
-          <w:tab w:val="num" w:pos="4320"/>
-        </w:tabs>
-        <w:ind w:left="4800" w:hanging="480"/>
+        <w:ind w:left="5040" w:hanging="480"/>
+      </w:pPr>
+    </w:lvl>
+    <w:lvl w:ilvl="7">
+      <w:start w:val="1"/>
+      <w:numFmt w:val="decimal"/>
+      <w:lvlText w:val="%8."/>
+      <w:lvlJc w:val="left"/>
+      <w:pPr>
+        <w:ind w:left="5760" w:hanging="480"/>
+      </w:pPr>
+    </w:lvl>
+    <w:lvl w:ilvl="8">
+      <w:start w:val="1"/>
+      <w:numFmt w:val="decimal"/>
+      <w:lvlText w:val="%9."/>
+      <w:lvlJc w:val="left"/>
+      <w:pPr>
+        <w:ind w:left="6480" w:hanging="480"/>
       </w:pPr>
     </w:lvl>
   </w:abstractNum>
   <w:abstractNum w:abstractNumId="991">
-    <w:nsid w:val="3ecb84cb"/>
+    <w:nsid w:val="71315dca"/>
     <w:multiLevelType w:val="multilevel"/>
     <w:lvl w:ilvl="0">
       <w:numFmt w:val="bullet"/>
       <w:lvlText w:val="•"/>
       <w:lvlJc w:val="left"/>
       <w:pPr>
-        <w:tabs>
-          <w:tab w:val="num" w:pos="0"/>
-        </w:tabs>
-        <w:ind w:left="480" w:hanging="480"/>
+        <w:ind w:left="720" w:hanging="480"/>
       </w:pPr>
     </w:lvl>
     <w:lvl w:ilvl="1">
@@ -3168,10 +3136,7 @@
       <w:lvlText w:val="–"/>
       <w:lvlJc w:val="left"/>
       <w:pPr>
-        <w:tabs>
-          <w:tab w:val="num" w:pos="720"/>
-        </w:tabs>
-        <w:ind w:left="1200" w:hanging="480"/>
+        <w:ind w:left="1440" w:hanging="480"/>
       </w:pPr>
     </w:lvl>
     <w:lvl w:ilvl="2">
@@ -3179,10 +3144,7 @@
       <w:lvlText w:val="•"/>
       <w:lvlJc w:val="left"/>
       <w:pPr>
-        <w:tabs>
-          <w:tab w:val="num" w:pos="1440"/>
-        </w:tabs>
-        <w:ind w:left="1920" w:hanging="480"/>
+        <w:ind w:left="2160" w:hanging="480"/>
       </w:pPr>
     </w:lvl>
     <w:lvl w:ilvl="3">
@@ -3190,10 +3152,7 @@
       <w:lvlText w:val="–"/>
       <w:lvlJc w:val="left"/>
       <w:pPr>
-        <w:tabs>
-          <w:tab w:val="num" w:pos="2160"/>
-        </w:tabs>
-        <w:ind w:left="2640" w:hanging="480"/>
+        <w:ind w:left="2880" w:hanging="480"/>
       </w:pPr>
     </w:lvl>
     <w:lvl w:ilvl="4">
@@ -3201,10 +3160,7 @@
       <w:lvlText w:val="•"/>
       <w:lvlJc w:val="left"/>
       <w:pPr>
-        <w:tabs>
-          <w:tab w:val="num" w:pos="2880"/>
-        </w:tabs>
-        <w:ind w:left="3360" w:hanging="480"/>
+        <w:ind w:left="3600" w:hanging="480"/>
       </w:pPr>
     </w:lvl>
     <w:lvl w:ilvl="5">
@@ -3212,10 +3168,7 @@
       <w:lvlText w:val="–"/>
       <w:lvlJc w:val="left"/>
       <w:pPr>
-        <w:tabs>
-          <w:tab w:val="num" w:pos="3600"/>
-        </w:tabs>
-        <w:ind w:left="4080" w:hanging="480"/>
+        <w:ind w:left="4320" w:hanging="480"/>
       </w:pPr>
     </w:lvl>
     <w:lvl w:ilvl="6">
@@ -3223,15 +3176,28 @@
       <w:lvlText w:val="•"/>
       <w:lvlJc w:val="left"/>
       <w:pPr>
-        <w:tabs>
-          <w:tab w:val="num" w:pos="4320"/>
-        </w:tabs>
-        <w:ind w:left="4800" w:hanging="480"/>
+        <w:ind w:left="5040" w:hanging="480"/>
+      </w:pPr>
+    </w:lvl>
+    <w:lvl w:ilvl="7">
+      <w:numFmt w:val="bullet"/>
+      <w:lvlText w:val="–"/>
+      <w:lvlJc w:val="left"/>
+      <w:pPr>
+        <w:ind w:left="5760" w:hanging="480"/>
+      </w:pPr>
+    </w:lvl>
+    <w:lvl w:ilvl="8">
+      <w:numFmt w:val="bullet"/>
+      <w:lvlText w:val="•"/>
+      <w:lvlJc w:val="left"/>
+      <w:pPr>
+        <w:ind w:left="6480" w:hanging="480"/>
       </w:pPr>
     </w:lvl>
   </w:abstractNum>
   <w:abstractNum w:abstractNumId="99415">
-    <w:nsid w:val="142ed600"/>
+    <w:nsid w:val="47261bad"/>
     <w:multiLevelType w:val="multilevel"/>
     <w:lvl w:ilvl="0">
       <w:start w:val="5"/>
@@ -3239,10 +3205,7 @@
       <w:lvlText w:val="%1."/>
       <w:lvlJc w:val="left"/>
       <w:pPr>
-        <w:tabs>
-          <w:tab w:val="num" w:pos="0"/>
-        </w:tabs>
-        <w:ind w:left="480" w:hanging="480"/>
+        <w:ind w:left="720" w:hanging="480"/>
       </w:pPr>
     </w:lvl>
     <w:lvl w:ilvl="1">
@@ -3251,10 +3214,7 @@
       <w:lvlText w:val="%2."/>
       <w:lvlJc w:val="left"/>
       <w:pPr>
-        <w:tabs>
-          <w:tab w:val="num" w:pos="720"/>
-        </w:tabs>
-        <w:ind w:left="1200" w:hanging="480"/>
+        <w:ind w:left="1440" w:hanging="480"/>
       </w:pPr>
     </w:lvl>
     <w:lvl w:ilvl="2">
@@ -3263,10 +3223,7 @@
       <w:lvlText w:val="%3."/>
       <w:lvlJc w:val="left"/>
       <w:pPr>
-        <w:tabs>
-          <w:tab w:val="num" w:pos="1440"/>
-        </w:tabs>
-        <w:ind w:left="1920" w:hanging="480"/>
+        <w:ind w:left="2160" w:hanging="480"/>
       </w:pPr>
     </w:lvl>
     <w:lvl w:ilvl="3">
@@ -3275,10 +3232,7 @@
       <w:lvlText w:val="%4."/>
       <w:lvlJc w:val="left"/>
       <w:pPr>
-        <w:tabs>
-          <w:tab w:val="num" w:pos="2160"/>
-        </w:tabs>
-        <w:ind w:left="2640" w:hanging="480"/>
+        <w:ind w:left="2880" w:hanging="480"/>
       </w:pPr>
     </w:lvl>
     <w:lvl w:ilvl="4">
@@ -3287,10 +3241,7 @@
       <w:lvlText w:val="%5."/>
       <w:lvlJc w:val="left"/>
       <w:pPr>
-        <w:tabs>
-          <w:tab w:val="num" w:pos="2880"/>
-        </w:tabs>
-        <w:ind w:left="3360" w:hanging="480"/>
+        <w:ind w:left="3600" w:hanging="480"/>
       </w:pPr>
     </w:lvl>
     <w:lvl w:ilvl="5">
@@ -3299,10 +3250,7 @@
       <w:lvlText w:val="%6."/>
       <w:lvlJc w:val="left"/>
       <w:pPr>
-        <w:tabs>
-          <w:tab w:val="num" w:pos="3600"/>
-        </w:tabs>
-        <w:ind w:left="4080" w:hanging="480"/>
+        <w:ind w:left="4320" w:hanging="480"/>
       </w:pPr>
     </w:lvl>
     <w:lvl w:ilvl="6">
@@ -3311,16 +3259,28 @@
       <w:lvlText w:val="%7."/>
       <w:lvlJc w:val="left"/>
       <w:pPr>
-        <w:tabs>
-          <w:tab w:val="num" w:pos="4320"/>
-        </w:tabs>
-        <w:ind w:left="4800" w:hanging="480"/>
+        <w:ind w:left="5040" w:hanging="480"/>
+      </w:pPr>
+    </w:lvl>
+    <w:lvl w:ilvl="7">
+      <w:start w:val="5"/>
+      <w:numFmt w:val="decimal"/>
+      <w:lvlText w:val="%8."/>
+      <w:lvlJc w:val="left"/>
+      <w:pPr>
+        <w:ind w:left="5760" w:hanging="480"/>
+      </w:pPr>
+    </w:lvl>
+    <w:lvl w:ilvl="8">
+      <w:start w:val="5"/>
+      <w:numFmt w:val="decimal"/>
+      <w:lvlText w:val="%9."/>
+      <w:lvlJc w:val="left"/>
+      <w:pPr>
+        <w:ind w:left="6480" w:hanging="480"/>
       </w:pPr>
     </w:lvl>
   </w:abstractNum>
-  <w:num w:numId="1">
-    <w:abstractNumId w:val="0"/>
-  </w:num>
   <w:num w:numId="1000">
     <w:abstractNumId w:val="990"/>
   </w:num>
@@ -3345,6 +3305,12 @@
       <w:startOverride w:val="1"/>
     </w:lvlOverride>
     <w:lvlOverride w:ilvl="6">
+      <w:startOverride w:val="1"/>
+    </w:lvlOverride>
+    <w:lvlOverride w:ilvl="7">
+      <w:startOverride w:val="1"/>
+    </w:lvlOverride>
+    <w:lvlOverride w:ilvl="8">
       <w:startOverride w:val="1"/>
     </w:lvlOverride>
   </w:num>
@@ -3374,6 +3340,12 @@
     <w:lvlOverride w:ilvl="6">
       <w:startOverride w:val="1"/>
     </w:lvlOverride>
+    <w:lvlOverride w:ilvl="7">
+      <w:startOverride w:val="1"/>
+    </w:lvlOverride>
+    <w:lvlOverride w:ilvl="8">
+      <w:startOverride w:val="1"/>
+    </w:lvlOverride>
   </w:num>
   <w:num w:numId="1004">
     <w:abstractNumId w:val="99415"/>
@@ -3398,6 +3370,12 @@
     <w:lvlOverride w:ilvl="6">
       <w:startOverride w:val="5"/>
     </w:lvlOverride>
+    <w:lvlOverride w:ilvl="7">
+      <w:startOverride w:val="5"/>
+    </w:lvlOverride>
+    <w:lvlOverride w:ilvl="8">
+      <w:startOverride w:val="5"/>
+    </w:lvlOverride>
   </w:num>
 </w:numbering>
 </file>
@@ -3542,7 +3520,7 @@
       <w:rFonts w:asciiTheme="majorHAnsi" w:eastAsiaTheme="majorEastAsia" w:hAnsiTheme="majorHAnsi" w:cstheme="majorBidi"/>
       <w:b/>
       <w:bCs/>
-      <w:color w:val="345A8A" w:themeColor="accent1" w:themeShade="B5"/>
+      <w:color w:val="4F81BD" w:themeColor="accent1"/>
       <w:sz w:val="32"/>
       <w:szCs w:val="32"/>
     </w:rPr>
@@ -3565,8 +3543,8 @@
       <w:b/>
       <w:bCs/>
       <w:color w:val="4F81BD" w:themeColor="accent1"/>
-      <w:sz w:val="32"/>
-      <w:szCs w:val="32"/>
+      <w:sz w:val="28"/>
+      <w:szCs w:val="28"/>
     </w:rPr>
   </w:style>
   <w:style w:type="paragraph" w:styleId="Heading3">
@@ -3587,8 +3565,8 @@
       <w:b/>
       <w:bCs/>
       <w:color w:val="4F81BD" w:themeColor="accent1"/>
-      <w:sz w:val="28"/>
-      <w:szCs w:val="28"/>
+      <w:sz w:val="24"/>
+      <w:szCs w:val="24"/>
     </w:rPr>
   </w:style>
   <w:style w:type="paragraph" w:styleId="Heading4">
@@ -3606,7 +3584,7 @@
     </w:pPr>
     <w:rPr>
       <w:rFonts w:asciiTheme="majorHAnsi" w:eastAsiaTheme="majorEastAsia" w:hAnsiTheme="majorHAnsi" w:cstheme="majorBidi"/>
-      <w:b/>
+      <w:i/>
       <w:bCs/>
       <w:color w:val="4F81BD" w:themeColor="accent1"/>
       <w:sz w:val="24"/>
@@ -3628,7 +3606,6 @@
     </w:pPr>
     <w:rPr>
       <w:rFonts w:asciiTheme="majorHAnsi" w:eastAsiaTheme="majorEastAsia" w:hAnsiTheme="majorHAnsi" w:cstheme="majorBidi"/>
-      <w:i/>
       <w:iCs/>
       <w:color w:val="4F81BD" w:themeColor="accent1"/>
       <w:sz w:val="24"/>
@@ -3655,6 +3632,66 @@
       <w:szCs w:val="24"/>
     </w:rPr>
   </w:style>
+  <w:style w:type="paragraph" w:styleId="Heading7">
+    <w:name w:val="Heading 7"/>
+    <w:basedOn w:val="Normal"/>
+    <w:next w:val="BodyText"/>
+    <w:uiPriority w:val="9"/>
+    <w:unhideWhenUsed/>
+    <w:qFormat/>
+    <w:pPr>
+      <w:keepNext/>
+      <w:keepLines/>
+      <w:spacing w:before="200" w:after="0"/>
+      <w:outlineLvl w:val="6"/>
+    </w:pPr>
+    <w:rPr>
+      <w:rFonts w:asciiTheme="majorHAnsi" w:eastAsiaTheme="majorEastAsia" w:hAnsiTheme="majorHAnsi" w:cstheme="majorBidi"/>
+      <w:color w:val="4F81BD" w:themeColor="accent1"/>
+      <w:sz w:val="24"/>
+      <w:szCs w:val="24"/>
+    </w:rPr>
+  </w:style>
+  <w:style w:type="paragraph" w:styleId="Heading8">
+    <w:name w:val="Heading 8"/>
+    <w:basedOn w:val="Normal"/>
+    <w:next w:val="BodyText"/>
+    <w:uiPriority w:val="9"/>
+    <w:unhideWhenUsed/>
+    <w:qFormat/>
+    <w:pPr>
+      <w:keepNext/>
+      <w:keepLines/>
+      <w:spacing w:before="200" w:after="0"/>
+      <w:outlineLvl w:val="7"/>
+    </w:pPr>
+    <w:rPr>
+      <w:rFonts w:asciiTheme="majorHAnsi" w:eastAsiaTheme="majorEastAsia" w:hAnsiTheme="majorHAnsi" w:cstheme="majorBidi"/>
+      <w:color w:val="4F81BD" w:themeColor="accent1"/>
+      <w:sz w:val="24"/>
+      <w:szCs w:val="24"/>
+    </w:rPr>
+  </w:style>
+  <w:style w:type="paragraph" w:styleId="Heading9">
+    <w:name w:val="Heading 9"/>
+    <w:basedOn w:val="Normal"/>
+    <w:next w:val="BodyText"/>
+    <w:uiPriority w:val="9"/>
+    <w:unhideWhenUsed/>
+    <w:qFormat/>
+    <w:pPr>
+      <w:keepNext/>
+      <w:keepLines/>
+      <w:spacing w:before="200" w:after="0"/>
+      <w:outlineLvl w:val="8"/>
+    </w:pPr>
+    <w:rPr>
+      <w:rFonts w:asciiTheme="majorHAnsi" w:eastAsiaTheme="majorEastAsia" w:hAnsiTheme="majorHAnsi" w:cstheme="majorBidi"/>
+      <w:color w:val="4F81BD" w:themeColor="accent1"/>
+      <w:sz w:val="24"/>
+      <w:szCs w:val="24"/>
+    </w:rPr>
+  </w:style>
   <w:style w:type="paragraph" w:styleId="BlockText">
     <w:name w:val="Block Text"/>
     <w:basedOn w:val="BodyText"/>
@@ -3664,14 +3701,8 @@
     <w:qFormat/>
     <w:pPr>
       <w:spacing w:before="100" w:after="100"/>
-      <w:ind w:firstLine="0"/>
+      <w:ind w:firstLine="0" w:left="480" w:right="480"/>
     </w:pPr>
-    <w:rPr>
-      <w:rFonts w:asciiTheme="majorHAnsi" w:eastAsiaTheme="majorEastAsia" w:hAnsiTheme="majorHAnsi" w:cstheme="majorBidi"/>
-      <w:bCs/>
-      <w:sz w:val="20"/>
-      <w:szCs w:val="20"/>
-    </w:rPr>
   </w:style>
   <w:style w:type="paragraph" w:styleId="FootnoteText">
     <w:name w:val="Footnote Text"/>
@@ -3686,8 +3717,9 @@
     <w:semiHidden/>
     <w:unhideWhenUsed/>
   </w:style>
-  <w:style w:type="table" w:default="1" w:styleId="TableNormal">
-    <w:name w:val="Normal Table"/>
+  <w:style w:type="table" w:default="1" w:styleId="Table">
+    <w:name w:val="Table"/>
+    <w:basedOn w:val="TableNormal"/>
     <w:semiHidden/>
     <w:unhideWhenUsed/>
     <w:qFormat/>
@@ -3700,6 +3732,21 @@
         <w:right w:w="108" w:type="dxa"/>
       </w:tblCellMar>
     </w:tblPr>
+    <w:tblStylePr w:type="firstRow">
+      <w:tblPr>
+        <w:jc w:val="left"/>
+        <w:tblInd w:w="0" w:type="dxa"/>
+      </w:tblPr>
+      <w:trPr>
+        <w:jc w:val="left"/>
+      </w:trPr>
+      <w:tcPr>
+        <w:vAlign w:val="bottom"/>
+        <w:tcBorders>
+          <w:bottom w:val="single"/>
+        </w:tcBorders>
+      </w:tcPr>
+    </w:tblStylePr>
   </w:style>
   <w:style w:type="paragraph" w:customStyle="1" w:styleId="DefinitionTerm">
     <w:name w:val="Definition Term"/>
@@ -3744,8 +3791,8 @@
     <w:name w:val="Figure"/>
     <w:basedOn w:val="Normal"/>
   </w:style>
-  <w:style w:type="paragraph" w:customStyle="1" w:styleId="FigureWithCaption">
-    <w:name w:val="Figure with Caption"/>
+  <w:style w:type="paragraph" w:customStyle="1" w:styleId="CaptionedFigure">
+    <w:name w:val="Captioned Figure"/>
     <w:basedOn w:val="Figure"/>
     <w:pPr>
       <w:keepNext/>
@@ -3763,6 +3810,10 @@
       <w:rFonts w:ascii="Consolas" w:hAnsi="Consolas"/>
       <w:sz w:val="22"/>
     </w:rPr>
+  </w:style>
+  <w:style w:type="character" w:customStyle="1" w:styleId="SectionNumber">
+    <w:name w:val="Section Number"/>
+    <w:basedOn w:val="BodyTextChar"/>
   </w:style>
   <w:style w:type="character" w:styleId="FootnoteReference">
     <w:name w:val="Footnote Reference"/>

</xml_diff>

<commit_message>
Add comp vector to Decision. trees
</commit_message>
<xml_diff>
--- a/static/Course_Modularization/Markov models/Markov Sick-Sicker/exercise worksheets/markov_sick-sicker_PSA_exercise.docx
+++ b/static/Course_Modularization/Markov models/Markov Sick-Sicker/exercise worksheets/markov_sick-sicker_PSA_exercise.docx
@@ -463,7 +463,7 @@
               <a:graphicData uri="http://schemas.openxmlformats.org/drawingml/2006/picture">
                 <pic:pic>
                   <pic:nvPicPr>
-                    <pic:cNvPr descr="C:/Users/Alan%20Yang/Desktop/GitHub%20local/Course-Modularization/static/Course_Modularization/Markov%20models/Markov%20Sick-Sicker/figures/sick_sicker_diagram.png" id="0" name="Picture"/>
+                    <pic:cNvPr descr="/Users/elinekrijkamp/Documents/GitHub/Course-Modularization/static/Course_Modularization/Markov%20models/Markov%20Sick-Sicker/figures/sick_sicker_diagram.png" id="0" name="Picture"/>
                     <pic:cNvPicPr>
                       <a:picLocks noChangeArrowheads="1" noChangeAspect="1"/>
                     </pic:cNvPicPr>
@@ -578,7 +578,6 @@
       </w:pPr>
       <w:r>
         <w:rPr>
-          <w:bCs/>
           <w:b/>
         </w:rPr>
         <w:t xml:space="preserve">Table I: Input parameters</w:t>
@@ -588,7 +587,7 @@
       <w:tblPr>
         <w:tblStyle w:val="Table"/>
         <w:tblW w:type="pct" w:w="5000.0"/>
-        <w:tblLook w:firstRow="1" w:lastRow="0" w:firstColumn="0" w:lastColumn="0" w:noHBand="0" w:noVBand="0" w:val="0020"/>
+        <w:tblLook w:firstRow="1" w:lastRow="0" w:firstColumn="0" w:lastColumn="0" w:noHBand="0" w:noVBand="0"/>
       </w:tblPr>
       <w:tblGrid>
         <w:gridCol w:w="4455"/>
@@ -596,7 +595,16 @@
         <w:gridCol w:w="1856"/>
       </w:tblGrid>
       <w:tr>
-        <w:tc>
+        <w:trPr>
+          <w:cnfStyle w:firstRow="1"/>
+        </w:trPr>
+        <w:tc>
+          <w:tcPr>
+            <w:tcBorders>
+              <w:bottom w:val="single"/>
+            </w:tcBorders>
+            <w:vAlign w:val="bottom"/>
+          </w:tcPr>
           <w:p>
             <w:pPr>
               <w:pStyle w:val="Compact"/>
@@ -604,7 +612,6 @@
             </w:pPr>
             <w:r>
               <w:rPr>
-                <w:bCs/>
                 <w:b/>
               </w:rPr>
               <w:t xml:space="preserve">Parameter</w:t>
@@ -612,6 +619,12 @@
           </w:p>
         </w:tc>
         <w:tc>
+          <w:tcPr>
+            <w:tcBorders>
+              <w:bottom w:val="single"/>
+            </w:tcBorders>
+            <w:vAlign w:val="bottom"/>
+          </w:tcPr>
           <w:p>
             <w:pPr>
               <w:pStyle w:val="Compact"/>
@@ -619,7 +632,6 @@
             </w:pPr>
             <w:r>
               <w:rPr>
-                <w:bCs/>
                 <w:b/>
               </w:rPr>
               <w:t xml:space="preserve">R name</w:t>
@@ -627,6 +639,12 @@
           </w:p>
         </w:tc>
         <w:tc>
+          <w:tcPr>
+            <w:tcBorders>
+              <w:bottom w:val="single"/>
+            </w:tcBorders>
+            <w:vAlign w:val="bottom"/>
+          </w:tcPr>
           <w:p>
             <w:pPr>
               <w:pStyle w:val="Compact"/>
@@ -634,7 +652,6 @@
             </w:pPr>
             <w:r>
               <w:rPr>
-                <w:bCs/>
                 <w:b/>
               </w:rPr>
               <w:t xml:space="preserve">Value</w:t>
@@ -1514,15 +1531,9 @@
           <m:t>r</m:t>
         </m:r>
         <m:r>
-          <m:rPr>
-            <m:sty m:val="p"/>
-          </m:rPr>
           <m:t>=</m:t>
         </m:r>
         <m:r>
-          <m:rPr>
-            <m:sty m:val="p"/>
-          </m:rPr>
           <m:t>−</m:t>
         </m:r>
         <m:r>
@@ -1538,27 +1549,18 @@
           <m:t>a</m:t>
         </m:r>
         <m:r>
-          <m:rPr>
-            <m:sty m:val="p"/>
-          </m:rPr>
           <m:t>(</m:t>
         </m:r>
         <m:r>
           <m:t>1</m:t>
         </m:r>
         <m:r>
-          <m:rPr>
-            <m:sty m:val="p"/>
-          </m:rPr>
           <m:t>−</m:t>
         </m:r>
         <m:r>
           <m:t>p</m:t>
         </m:r>
         <m:r>
-          <m:rPr>
-            <m:sty m:val="p"/>
-          </m:rPr>
           <m:t>)</m:t>
         </m:r>
       </m:oMath>
@@ -1576,18 +1578,12 @@
           <m:t>p</m:t>
         </m:r>
         <m:r>
-          <m:rPr>
-            <m:sty m:val="p"/>
-          </m:rPr>
           <m:t>=</m:t>
         </m:r>
         <m:r>
           <m:t>1</m:t>
         </m:r>
         <m:r>
-          <m:rPr>
-            <m:sty m:val="p"/>
-          </m:rPr>
           <m:t>−</m:t>
         </m:r>
         <m:sSup>
@@ -1598,15 +1594,9 @@
           </m:e>
           <m:sup>
             <m:r>
-              <m:rPr>
-                <m:sty m:val="p"/>
-              </m:rPr>
               <m:t>(</m:t>
             </m:r>
             <m:r>
-              <m:rPr>
-                <m:sty m:val="p"/>
-              </m:rPr>
               <m:t>−</m:t>
             </m:r>
             <m:r>
@@ -1616,9 +1606,6 @@
               <m:t>t</m:t>
             </m:r>
             <m:r>
-              <m:rPr>
-                <m:sty m:val="p"/>
-              </m:rPr>
               <m:t>)</m:t>
             </m:r>
           </m:sup>
@@ -1662,7 +1649,6 @@
       </w:pPr>
       <w:r>
         <w:rPr>
-          <w:bCs/>
           <w:b/>
         </w:rPr>
         <w:t xml:space="preserve">Table II: Input parameters for probabilistic analysis</w:t>
@@ -1672,7 +1658,7 @@
       <w:tblPr>
         <w:tblStyle w:val="Table"/>
         <w:tblW w:type="pct" w:w="5000.0"/>
-        <w:tblLook w:firstRow="1" w:lastRow="0" w:firstColumn="0" w:lastColumn="0" w:noHBand="0" w:noVBand="0" w:val="0020"/>
+        <w:tblLook w:firstRow="1" w:lastRow="0" w:firstColumn="0" w:lastColumn="0" w:noHBand="0" w:noVBand="0"/>
       </w:tblPr>
       <w:tblGrid>
         <w:gridCol w:w="2795"/>
@@ -1680,7 +1666,16 @@
         <w:gridCol w:w="3649"/>
       </w:tblGrid>
       <w:tr>
-        <w:tc>
+        <w:trPr>
+          <w:cnfStyle w:firstRow="1"/>
+        </w:trPr>
+        <w:tc>
+          <w:tcPr>
+            <w:tcBorders>
+              <w:bottom w:val="single"/>
+            </w:tcBorders>
+            <w:vAlign w:val="bottom"/>
+          </w:tcPr>
           <w:p>
             <w:pPr>
               <w:pStyle w:val="Compact"/>
@@ -1688,7 +1683,6 @@
             </w:pPr>
             <w:r>
               <w:rPr>
-                <w:bCs/>
                 <w:b/>
               </w:rPr>
               <w:t xml:space="preserve">Parameter</w:t>
@@ -1696,6 +1690,12 @@
           </w:p>
         </w:tc>
         <w:tc>
+          <w:tcPr>
+            <w:tcBorders>
+              <w:bottom w:val="single"/>
+            </w:tcBorders>
+            <w:vAlign w:val="bottom"/>
+          </w:tcPr>
           <w:p>
             <w:pPr>
               <w:pStyle w:val="Compact"/>
@@ -1703,7 +1703,6 @@
             </w:pPr>
             <w:r>
               <w:rPr>
-                <w:bCs/>
                 <w:b/>
               </w:rPr>
               <w:t xml:space="preserve">Distribution</w:t>
@@ -1711,6 +1710,12 @@
           </w:p>
         </w:tc>
         <w:tc>
+          <w:tcPr>
+            <w:tcBorders>
+              <w:bottom w:val="single"/>
+            </w:tcBorders>
+            <w:vAlign w:val="bottom"/>
+          </w:tcPr>
           <w:p>
             <w:pPr>
               <w:pStyle w:val="Compact"/>
@@ -1718,7 +1723,6 @@
             </w:pPr>
             <w:r>
               <w:rPr>
-                <w:bCs/>
                 <w:b/>
               </w:rPr>
               <w:t xml:space="preserve">Distribution values</w:t>
@@ -1817,18 +1821,12 @@
                 <m:t>α</m:t>
               </m:r>
               <m:r>
-                <m:rPr>
-                  <m:sty m:val="p"/>
-                </m:rPr>
                 <m:t>=</m:t>
               </m:r>
               <m:r>
                 <m:t>30</m:t>
               </m:r>
               <m:r>
-                <m:rPr>
-                  <m:sty m:val="p"/>
-                </m:rPr>
                 <m:t>,</m:t>
               </m:r>
               <m:r>
@@ -1838,9 +1836,6 @@
                 <m:t>β</m:t>
               </m:r>
               <m:r>
-                <m:rPr>
-                  <m:sty m:val="p"/>
-                </m:rPr>
                 <m:t>=</m:t>
               </m:r>
               <m:r>
@@ -1884,18 +1879,12 @@
                 <m:t>α</m:t>
               </m:r>
               <m:r>
-                <m:rPr>
-                  <m:sty m:val="p"/>
-                </m:rPr>
                 <m:t>=</m:t>
               </m:r>
               <m:r>
                 <m:t>60</m:t>
               </m:r>
               <m:r>
-                <m:rPr>
-                  <m:sty m:val="p"/>
-                </m:rPr>
                 <m:t>,</m:t>
               </m:r>
               <m:r>
@@ -1905,9 +1894,6 @@
                 <m:t>β</m:t>
               </m:r>
               <m:r>
-                <m:rPr>
-                  <m:sty m:val="p"/>
-                </m:rPr>
                 <m:t>=</m:t>
               </m:r>
               <m:r>
@@ -1951,18 +1937,12 @@
                 <m:t>α</m:t>
               </m:r>
               <m:r>
-                <m:rPr>
-                  <m:sty m:val="p"/>
-                </m:rPr>
                 <m:t>=</m:t>
               </m:r>
               <m:r>
                 <m:t>84</m:t>
               </m:r>
               <m:r>
-                <m:rPr>
-                  <m:sty m:val="p"/>
-                </m:rPr>
                 <m:t>,</m:t>
               </m:r>
               <m:r>
@@ -1972,9 +1952,6 @@
                 <m:t>β</m:t>
               </m:r>
               <m:r>
-                <m:rPr>
-                  <m:sty m:val="p"/>
-                </m:rPr>
                 <m:t>=</m:t>
               </m:r>
               <m:r>
@@ -2037,18 +2014,12 @@
                 <m:t>α</m:t>
               </m:r>
               <m:r>
-                <m:rPr>
-                  <m:sty m:val="p"/>
-                </m:rPr>
                 <m:t>=</m:t>
               </m:r>
               <m:r>
                 <m:t>10</m:t>
               </m:r>
               <m:r>
-                <m:rPr>
-                  <m:sty m:val="p"/>
-                </m:rPr>
                 <m:t>,</m:t>
               </m:r>
               <m:r>
@@ -2058,9 +2029,6 @@
                 <m:t>β</m:t>
               </m:r>
               <m:r>
-                <m:rPr>
-                  <m:sty m:val="p"/>
-                </m:rPr>
                 <m:t>=</m:t>
               </m:r>
               <m:r>
@@ -2104,9 +2072,6 @@
                 <m:t>μ</m:t>
               </m:r>
               <m:r>
-                <m:rPr>
-                  <m:sty m:val="p"/>
-                </m:rPr>
                 <m:t>=</m:t>
               </m:r>
               <m:r>
@@ -2119,24 +2084,15 @@
                 <m:t>g</m:t>
               </m:r>
               <m:r>
-                <m:rPr>
-                  <m:sty m:val="p"/>
-                </m:rPr>
                 <m:t>(</m:t>
               </m:r>
               <m:r>
                 <m:t>3</m:t>
               </m:r>
               <m:r>
-                <m:rPr>
-                  <m:sty m:val="p"/>
-                </m:rPr>
                 <m:t>)</m:t>
               </m:r>
               <m:r>
-                <m:rPr>
-                  <m:sty m:val="p"/>
-                </m:rPr>
                 <m:t>,</m:t>
               </m:r>
               <m:r>
@@ -2146,9 +2102,6 @@
                 <m:t>σ</m:t>
               </m:r>
               <m:r>
-                <m:rPr>
-                  <m:sty m:val="p"/>
-                </m:rPr>
                 <m:t>=</m:t>
               </m:r>
               <m:r>
@@ -2192,9 +2145,6 @@
                 <m:t>μ</m:t>
               </m:r>
               <m:r>
-                <m:rPr>
-                  <m:sty m:val="p"/>
-                </m:rPr>
                 <m:t>=</m:t>
               </m:r>
               <m:r>
@@ -2207,24 +2157,15 @@
                 <m:t>g</m:t>
               </m:r>
               <m:r>
-                <m:rPr>
-                  <m:sty m:val="p"/>
-                </m:rPr>
                 <m:t>(</m:t>
               </m:r>
               <m:r>
                 <m:t>10</m:t>
               </m:r>
               <m:r>
-                <m:rPr>
-                  <m:sty m:val="p"/>
-                </m:rPr>
                 <m:t>)</m:t>
               </m:r>
               <m:r>
-                <m:rPr>
-                  <m:sty m:val="p"/>
-                </m:rPr>
                 <m:t>,</m:t>
               </m:r>
               <m:r>
@@ -2234,9 +2175,6 @@
                 <m:t>σ</m:t>
               </m:r>
               <m:r>
-                <m:rPr>
-                  <m:sty m:val="p"/>
-                </m:rPr>
                 <m:t>=</m:t>
               </m:r>
               <m:r>
@@ -2458,18 +2396,12 @@
                 <m:t>α</m:t>
               </m:r>
               <m:r>
-                <m:rPr>
-                  <m:sty m:val="p"/>
-                </m:rPr>
                 <m:t>=</m:t>
               </m:r>
               <m:r>
                 <m:t>200</m:t>
               </m:r>
               <m:r>
-                <m:rPr>
-                  <m:sty m:val="p"/>
-                </m:rPr>
                 <m:t>,</m:t>
               </m:r>
               <m:r>
@@ -2479,9 +2411,6 @@
                 <m:t>β</m:t>
               </m:r>
               <m:r>
-                <m:rPr>
-                  <m:sty m:val="p"/>
-                </m:rPr>
                 <m:t>=</m:t>
               </m:r>
               <m:r>
@@ -2525,18 +2454,12 @@
                 <m:t>α</m:t>
               </m:r>
               <m:r>
-                <m:rPr>
-                  <m:sty m:val="p"/>
-                </m:rPr>
                 <m:t>=</m:t>
               </m:r>
               <m:r>
                 <m:t>130</m:t>
               </m:r>
               <m:r>
-                <m:rPr>
-                  <m:sty m:val="p"/>
-                </m:rPr>
                 <m:t>,</m:t>
               </m:r>
               <m:r>
@@ -2546,9 +2469,6 @@
                 <m:t>β</m:t>
               </m:r>
               <m:r>
-                <m:rPr>
-                  <m:sty m:val="p"/>
-                </m:rPr>
                 <m:t>=</m:t>
               </m:r>
               <m:r>
@@ -2592,18 +2512,12 @@
                 <m:t>α</m:t>
               </m:r>
               <m:r>
-                <m:rPr>
-                  <m:sty m:val="p"/>
-                </m:rPr>
                 <m:t>=</m:t>
               </m:r>
               <m:r>
                 <m:t>230</m:t>
               </m:r>
               <m:r>
-                <m:rPr>
-                  <m:sty m:val="p"/>
-                </m:rPr>
                 <m:t>,</m:t>
               </m:r>
               <m:r>
@@ -2613,9 +2527,6 @@
                 <m:t>β</m:t>
               </m:r>
               <m:r>
-                <m:rPr>
-                  <m:sty m:val="p"/>
-                </m:rPr>
                 <m:t>=</m:t>
               </m:r>
               <m:r>
@@ -2678,18 +2589,12 @@
                 <m:t>α</m:t>
               </m:r>
               <m:r>
-                <m:rPr>
-                  <m:sty m:val="p"/>
-                </m:rPr>
                 <m:t>=</m:t>
               </m:r>
               <m:r>
                 <m:t>300</m:t>
               </m:r>
               <m:r>
-                <m:rPr>
-                  <m:sty m:val="p"/>
-                </m:rPr>
                 <m:t>,</m:t>
               </m:r>
               <m:r>
@@ -2699,9 +2604,6 @@
                 <m:t>β</m:t>
               </m:r>
               <m:r>
-                <m:rPr>
-                  <m:sty m:val="p"/>
-                </m:rPr>
                 <m:t>=</m:t>
               </m:r>
               <m:r>
@@ -2863,9 +2765,6 @@
       </w:r>
       <m:oMath>
         <m:r>
-          <m:rPr>
-            <m:sty m:val="p"/>
-          </m:rPr>
           <m:t>$</m:t>
         </m:r>
         <m:r>
@@ -2883,18 +2782,12 @@
       </w:r>
       <m:oMath>
         <m:r>
-          <m:rPr>
-            <m:sty m:val="p"/>
-          </m:rPr>
           <m:t>$</m:t>
         </m:r>
         <m:r>
           <m:t>200</m:t>
         </m:r>
         <m:r>
-          <m:rPr>
-            <m:sty m:val="p"/>
-          </m:rPr>
           <m:t>,</m:t>
         </m:r>
         <m:r>
@@ -2967,7 +2860,10 @@
       <w:lvlText w:val=" "/>
       <w:lvlJc w:val="left"/>
       <w:pPr>
-        <w:ind w:left="720" w:hanging="480"/>
+        <w:tabs>
+          <w:tab w:val="num" w:pos="0"/>
+        </w:tabs>
+        <w:ind w:left="480" w:hanging="480"/>
       </w:pPr>
     </w:lvl>
     <w:lvl w:ilvl="1">
@@ -2975,7 +2871,10 @@
       <w:lvlText w:val=" "/>
       <w:lvlJc w:val="left"/>
       <w:pPr>
-        <w:ind w:left="1440" w:hanging="480"/>
+        <w:tabs>
+          <w:tab w:val="num" w:pos="720"/>
+        </w:tabs>
+        <w:ind w:left="1200" w:hanging="480"/>
       </w:pPr>
     </w:lvl>
     <w:lvl w:ilvl="2">
@@ -2983,7 +2882,10 @@
       <w:lvlText w:val=" "/>
       <w:lvlJc w:val="left"/>
       <w:pPr>
-        <w:ind w:left="2160" w:hanging="480"/>
+        <w:tabs>
+          <w:tab w:val="num" w:pos="1440"/>
+        </w:tabs>
+        <w:ind w:left="1920" w:hanging="480"/>
       </w:pPr>
     </w:lvl>
     <w:lvl w:ilvl="3">
@@ -2991,7 +2893,10 @@
       <w:lvlText w:val=" "/>
       <w:lvlJc w:val="left"/>
       <w:pPr>
-        <w:ind w:left="2880" w:hanging="480"/>
+        <w:tabs>
+          <w:tab w:val="num" w:pos="2160"/>
+        </w:tabs>
+        <w:ind w:left="2640" w:hanging="480"/>
       </w:pPr>
     </w:lvl>
     <w:lvl w:ilvl="4">
@@ -2999,7 +2904,10 @@
       <w:lvlText w:val=" "/>
       <w:lvlJc w:val="left"/>
       <w:pPr>
-        <w:ind w:left="3600" w:hanging="480"/>
+        <w:tabs>
+          <w:tab w:val="num" w:pos="2880"/>
+        </w:tabs>
+        <w:ind w:left="3360" w:hanging="480"/>
       </w:pPr>
     </w:lvl>
     <w:lvl w:ilvl="5">
@@ -3007,7 +2915,10 @@
       <w:lvlText w:val=" "/>
       <w:lvlJc w:val="left"/>
       <w:pPr>
-        <w:ind w:left="4320" w:hanging="480"/>
+        <w:tabs>
+          <w:tab w:val="num" w:pos="3600"/>
+        </w:tabs>
+        <w:ind w:left="4080" w:hanging="480"/>
       </w:pPr>
     </w:lvl>
     <w:lvl w:ilvl="6">
@@ -3015,7 +2926,10 @@
       <w:lvlText w:val=" "/>
       <w:lvlJc w:val="left"/>
       <w:pPr>
-        <w:ind w:left="5040" w:hanging="480"/>
+        <w:tabs>
+          <w:tab w:val="num" w:pos="4320"/>
+        </w:tabs>
+        <w:ind w:left="4800" w:hanging="480"/>
       </w:pPr>
     </w:lvl>
     <w:lvl w:ilvl="7">
@@ -3023,7 +2937,10 @@
       <w:lvlText w:val=" "/>
       <w:lvlJc w:val="left"/>
       <w:pPr>
-        <w:ind w:left="5760" w:hanging="480"/>
+        <w:tabs>
+          <w:tab w:val="num" w:pos="5040"/>
+        </w:tabs>
+        <w:ind w:left="5520" w:hanging="480"/>
       </w:pPr>
     </w:lvl>
     <w:lvl w:ilvl="8">
@@ -3031,7 +2948,10 @@
       <w:lvlText w:val=" "/>
       <w:lvlJc w:val="left"/>
       <w:pPr>
-        <w:ind w:left="6480" w:hanging="480"/>
+        <w:tabs>
+          <w:tab w:val="num" w:pos="5760"/>
+        </w:tabs>
+        <w:ind w:left="6240" w:hanging="480"/>
       </w:pPr>
     </w:lvl>
   </w:abstractNum>
@@ -3044,7 +2964,10 @@
       <w:lvlText w:val="%1."/>
       <w:lvlJc w:val="left"/>
       <w:pPr>
-        <w:ind w:left="720" w:hanging="480"/>
+        <w:tabs>
+          <w:tab w:val="num" w:pos="0"/>
+        </w:tabs>
+        <w:ind w:left="480" w:hanging="480"/>
       </w:pPr>
     </w:lvl>
     <w:lvl w:ilvl="1">
@@ -3053,7 +2976,10 @@
       <w:lvlText w:val="%2."/>
       <w:lvlJc w:val="left"/>
       <w:pPr>
-        <w:ind w:left="1440" w:hanging="480"/>
+        <w:tabs>
+          <w:tab w:val="num" w:pos="720"/>
+        </w:tabs>
+        <w:ind w:left="1200" w:hanging="480"/>
       </w:pPr>
     </w:lvl>
     <w:lvl w:ilvl="2">
@@ -3062,7 +2988,10 @@
       <w:lvlText w:val="%3."/>
       <w:lvlJc w:val="left"/>
       <w:pPr>
-        <w:ind w:left="2160" w:hanging="480"/>
+        <w:tabs>
+          <w:tab w:val="num" w:pos="1440"/>
+        </w:tabs>
+        <w:ind w:left="1920" w:hanging="480"/>
       </w:pPr>
     </w:lvl>
     <w:lvl w:ilvl="3">
@@ -3071,7 +3000,10 @@
       <w:lvlText w:val="%4."/>
       <w:lvlJc w:val="left"/>
       <w:pPr>
-        <w:ind w:left="2880" w:hanging="480"/>
+        <w:tabs>
+          <w:tab w:val="num" w:pos="2160"/>
+        </w:tabs>
+        <w:ind w:left="2640" w:hanging="480"/>
       </w:pPr>
     </w:lvl>
     <w:lvl w:ilvl="4">
@@ -3080,7 +3012,10 @@
       <w:lvlText w:val="%5."/>
       <w:lvlJc w:val="left"/>
       <w:pPr>
-        <w:ind w:left="3600" w:hanging="480"/>
+        <w:tabs>
+          <w:tab w:val="num" w:pos="2880"/>
+        </w:tabs>
+        <w:ind w:left="3360" w:hanging="480"/>
       </w:pPr>
     </w:lvl>
     <w:lvl w:ilvl="5">
@@ -3089,7 +3024,10 @@
       <w:lvlText w:val="%6."/>
       <w:lvlJc w:val="left"/>
       <w:pPr>
-        <w:ind w:left="4320" w:hanging="480"/>
+        <w:tabs>
+          <w:tab w:val="num" w:pos="3600"/>
+        </w:tabs>
+        <w:ind w:left="4080" w:hanging="480"/>
       </w:pPr>
     </w:lvl>
     <w:lvl w:ilvl="6">
@@ -3098,7 +3036,10 @@
       <w:lvlText w:val="%7."/>
       <w:lvlJc w:val="left"/>
       <w:pPr>
-        <w:ind w:left="5040" w:hanging="480"/>
+        <w:tabs>
+          <w:tab w:val="num" w:pos="4320"/>
+        </w:tabs>
+        <w:ind w:left="4800" w:hanging="480"/>
       </w:pPr>
     </w:lvl>
     <w:lvl w:ilvl="7">
@@ -3107,7 +3048,10 @@
       <w:lvlText w:val="%8."/>
       <w:lvlJc w:val="left"/>
       <w:pPr>
-        <w:ind w:left="5760" w:hanging="480"/>
+        <w:tabs>
+          <w:tab w:val="num" w:pos="5040"/>
+        </w:tabs>
+        <w:ind w:left="5520" w:hanging="480"/>
       </w:pPr>
     </w:lvl>
     <w:lvl w:ilvl="8">
@@ -3116,7 +3060,10 @@
       <w:lvlText w:val="%9."/>
       <w:lvlJc w:val="left"/>
       <w:pPr>
-        <w:ind w:left="6480" w:hanging="480"/>
+        <w:tabs>
+          <w:tab w:val="num" w:pos="5760"/>
+        </w:tabs>
+        <w:ind w:left="6240" w:hanging="480"/>
       </w:pPr>
     </w:lvl>
   </w:abstractNum>
@@ -3128,7 +3075,10 @@
       <w:lvlText w:val="•"/>
       <w:lvlJc w:val="left"/>
       <w:pPr>
-        <w:ind w:left="720" w:hanging="480"/>
+        <w:tabs>
+          <w:tab w:val="num" w:pos="0"/>
+        </w:tabs>
+        <w:ind w:left="480" w:hanging="480"/>
       </w:pPr>
     </w:lvl>
     <w:lvl w:ilvl="1">
@@ -3136,7 +3086,10 @@
       <w:lvlText w:val="–"/>
       <w:lvlJc w:val="left"/>
       <w:pPr>
-        <w:ind w:left="1440" w:hanging="480"/>
+        <w:tabs>
+          <w:tab w:val="num" w:pos="720"/>
+        </w:tabs>
+        <w:ind w:left="1200" w:hanging="480"/>
       </w:pPr>
     </w:lvl>
     <w:lvl w:ilvl="2">
@@ -3144,7 +3097,10 @@
       <w:lvlText w:val="•"/>
       <w:lvlJc w:val="left"/>
       <w:pPr>
-        <w:ind w:left="2160" w:hanging="480"/>
+        <w:tabs>
+          <w:tab w:val="num" w:pos="1440"/>
+        </w:tabs>
+        <w:ind w:left="1920" w:hanging="480"/>
       </w:pPr>
     </w:lvl>
     <w:lvl w:ilvl="3">
@@ -3152,7 +3108,10 @@
       <w:lvlText w:val="–"/>
       <w:lvlJc w:val="left"/>
       <w:pPr>
-        <w:ind w:left="2880" w:hanging="480"/>
+        <w:tabs>
+          <w:tab w:val="num" w:pos="2160"/>
+        </w:tabs>
+        <w:ind w:left="2640" w:hanging="480"/>
       </w:pPr>
     </w:lvl>
     <w:lvl w:ilvl="4">
@@ -3160,7 +3119,10 @@
       <w:lvlText w:val="•"/>
       <w:lvlJc w:val="left"/>
       <w:pPr>
-        <w:ind w:left="3600" w:hanging="480"/>
+        <w:tabs>
+          <w:tab w:val="num" w:pos="2880"/>
+        </w:tabs>
+        <w:ind w:left="3360" w:hanging="480"/>
       </w:pPr>
     </w:lvl>
     <w:lvl w:ilvl="5">
@@ -3168,7 +3130,10 @@
       <w:lvlText w:val="–"/>
       <w:lvlJc w:val="left"/>
       <w:pPr>
-        <w:ind w:left="4320" w:hanging="480"/>
+        <w:tabs>
+          <w:tab w:val="num" w:pos="3600"/>
+        </w:tabs>
+        <w:ind w:left="4080" w:hanging="480"/>
       </w:pPr>
     </w:lvl>
     <w:lvl w:ilvl="6">
@@ -3176,7 +3141,10 @@
       <w:lvlText w:val="•"/>
       <w:lvlJc w:val="left"/>
       <w:pPr>
-        <w:ind w:left="5040" w:hanging="480"/>
+        <w:tabs>
+          <w:tab w:val="num" w:pos="4320"/>
+        </w:tabs>
+        <w:ind w:left="4800" w:hanging="480"/>
       </w:pPr>
     </w:lvl>
     <w:lvl w:ilvl="7">
@@ -3184,7 +3152,10 @@
       <w:lvlText w:val="–"/>
       <w:lvlJc w:val="left"/>
       <w:pPr>
-        <w:ind w:left="5760" w:hanging="480"/>
+        <w:tabs>
+          <w:tab w:val="num" w:pos="5040"/>
+        </w:tabs>
+        <w:ind w:left="5520" w:hanging="480"/>
       </w:pPr>
     </w:lvl>
     <w:lvl w:ilvl="8">
@@ -3192,7 +3163,10 @@
       <w:lvlText w:val="•"/>
       <w:lvlJc w:val="left"/>
       <w:pPr>
-        <w:ind w:left="6480" w:hanging="480"/>
+        <w:tabs>
+          <w:tab w:val="num" w:pos="5760"/>
+        </w:tabs>
+        <w:ind w:left="6240" w:hanging="480"/>
       </w:pPr>
     </w:lvl>
   </w:abstractNum>
@@ -3205,7 +3179,10 @@
       <w:lvlText w:val="%1."/>
       <w:lvlJc w:val="left"/>
       <w:pPr>
-        <w:ind w:left="720" w:hanging="480"/>
+        <w:tabs>
+          <w:tab w:val="num" w:pos="0"/>
+        </w:tabs>
+        <w:ind w:left="480" w:hanging="480"/>
       </w:pPr>
     </w:lvl>
     <w:lvl w:ilvl="1">
@@ -3214,7 +3191,10 @@
       <w:lvlText w:val="%2."/>
       <w:lvlJc w:val="left"/>
       <w:pPr>
-        <w:ind w:left="1440" w:hanging="480"/>
+        <w:tabs>
+          <w:tab w:val="num" w:pos="720"/>
+        </w:tabs>
+        <w:ind w:left="1200" w:hanging="480"/>
       </w:pPr>
     </w:lvl>
     <w:lvl w:ilvl="2">
@@ -3223,7 +3203,10 @@
       <w:lvlText w:val="%3."/>
       <w:lvlJc w:val="left"/>
       <w:pPr>
-        <w:ind w:left="2160" w:hanging="480"/>
+        <w:tabs>
+          <w:tab w:val="num" w:pos="1440"/>
+        </w:tabs>
+        <w:ind w:left="1920" w:hanging="480"/>
       </w:pPr>
     </w:lvl>
     <w:lvl w:ilvl="3">
@@ -3232,7 +3215,10 @@
       <w:lvlText w:val="%4."/>
       <w:lvlJc w:val="left"/>
       <w:pPr>
-        <w:ind w:left="2880" w:hanging="480"/>
+        <w:tabs>
+          <w:tab w:val="num" w:pos="2160"/>
+        </w:tabs>
+        <w:ind w:left="2640" w:hanging="480"/>
       </w:pPr>
     </w:lvl>
     <w:lvl w:ilvl="4">
@@ -3241,7 +3227,10 @@
       <w:lvlText w:val="%5."/>
       <w:lvlJc w:val="left"/>
       <w:pPr>
-        <w:ind w:left="3600" w:hanging="480"/>
+        <w:tabs>
+          <w:tab w:val="num" w:pos="2880"/>
+        </w:tabs>
+        <w:ind w:left="3360" w:hanging="480"/>
       </w:pPr>
     </w:lvl>
     <w:lvl w:ilvl="5">
@@ -3250,7 +3239,10 @@
       <w:lvlText w:val="%6."/>
       <w:lvlJc w:val="left"/>
       <w:pPr>
-        <w:ind w:left="4320" w:hanging="480"/>
+        <w:tabs>
+          <w:tab w:val="num" w:pos="3600"/>
+        </w:tabs>
+        <w:ind w:left="4080" w:hanging="480"/>
       </w:pPr>
     </w:lvl>
     <w:lvl w:ilvl="6">
@@ -3259,7 +3251,10 @@
       <w:lvlText w:val="%7."/>
       <w:lvlJc w:val="left"/>
       <w:pPr>
-        <w:ind w:left="5040" w:hanging="480"/>
+        <w:tabs>
+          <w:tab w:val="num" w:pos="4320"/>
+        </w:tabs>
+        <w:ind w:left="4800" w:hanging="480"/>
       </w:pPr>
     </w:lvl>
     <w:lvl w:ilvl="7">
@@ -3268,7 +3263,10 @@
       <w:lvlText w:val="%8."/>
       <w:lvlJc w:val="left"/>
       <w:pPr>
-        <w:ind w:left="5760" w:hanging="480"/>
+        <w:tabs>
+          <w:tab w:val="num" w:pos="5040"/>
+        </w:tabs>
+        <w:ind w:left="5520" w:hanging="480"/>
       </w:pPr>
     </w:lvl>
     <w:lvl w:ilvl="8">
@@ -3277,7 +3275,10 @@
       <w:lvlText w:val="%9."/>
       <w:lvlJc w:val="left"/>
       <w:pPr>
-        <w:ind w:left="6480" w:hanging="480"/>
+        <w:tabs>
+          <w:tab w:val="num" w:pos="5760"/>
+        </w:tabs>
+        <w:ind w:left="6240" w:hanging="480"/>
       </w:pPr>
     </w:lvl>
   </w:abstractNum>
@@ -3732,21 +3733,6 @@
         <w:right w:w="108" w:type="dxa"/>
       </w:tblCellMar>
     </w:tblPr>
-    <w:tblStylePr w:type="firstRow">
-      <w:tblPr>
-        <w:jc w:val="left"/>
-        <w:tblInd w:w="0" w:type="dxa"/>
-      </w:tblPr>
-      <w:trPr>
-        <w:jc w:val="left"/>
-      </w:trPr>
-      <w:tcPr>
-        <w:vAlign w:val="bottom"/>
-        <w:tcBorders>
-          <w:bottom w:val="single"/>
-        </w:tcBorders>
-      </w:tcPr>
-    </w:tblStylePr>
   </w:style>
   <w:style w:type="paragraph" w:customStyle="1" w:styleId="DefinitionTerm">
     <w:name w:val="Definition Term"/>

</xml_diff>